<commit_message>
tested positional documentation placement
</commit_message>
<xml_diff>
--- a/docx/update_docx_props/vf-atp-template.docx
+++ b/docx/update_docx_props/vf-atp-template.docx
@@ -1999,7 +1999,7 @@
           <w:sz w:val="36"/>
           <w:szCs w:val="36"/>
         </w:rPr>
-        <w:t>XXX 0, 0000</w:t>
+        <w:t>October 4, 2023</w:t>
       </w:r>
       <w:r>
         <w:rPr>
@@ -6756,7 +6756,7 @@
     </w:p>
     <w:p>
       <w:pPr>
-        <w:pStyle w:val="Steps"/>
+        <w:pStyle w:val="StepUn-numbered"/>
       </w:pPr>
       <w:r>
         <w:t>AAA</w:t>
@@ -6764,22 +6764,30 @@
     </w:p>
     <w:p>
       <w:pPr>
-        <w:pStyle w:val="StepStyle"/>
-      </w:pPr>
+        <w:pStyle w:val="StepUn-numbered"/>
+      </w:pPr>
+      <w:r>
+        <w:t>Aaaaa aaaaa Aaaaa Aaaaa Aaaaa Aaaaa Aaaaa aaaaa Aaaaa Aaaaa Aaaaa aaaaa Aaaaa Aaaaa Aaaaa aaaaa Aaaaa Aaaaa</w:t>
+      </w:r>
     </w:p>
     <w:p>
       <w:pPr>
-        <w:pStyle w:val="StepStyle"/>
+        <w:pStyle w:val="StepUn-numbered"/>
       </w:pPr>
     </w:p>
     <w:p>
       <w:pPr>
-        <w:pStyle w:val="StepStyle"/>
+        <w:pStyle w:val="StepUn-numbered"/>
       </w:pPr>
     </w:p>
     <w:p>
       <w:pPr>
-        <w:pStyle w:val="StepStyle"/>
+        <w:pStyle w:val="StepUn-numbered"/>
+      </w:pPr>
+    </w:p>
+    <w:p>
+      <w:pPr>
+        <w:pStyle w:val="StepUn-numbered"/>
       </w:pPr>
     </w:p>
     <w:p>
@@ -10312,42 +10320,42 @@
         <v:path o:extrusionok="f" gradientshapeok="t" o:connecttype="rect"/>
         <o:lock v:ext="edit" aspectratio="t"/>
       </v:shapetype>
-      <v:shape id="_x0000_i1664" type="#_x0000_t75" style="width:50.7pt;height:43.85pt" o:bullet="t">
+      <v:shape id="_x0000_i2972" type="#_x0000_t75" style="width:50.7pt;height:43.85pt" o:bullet="t">
         <v:imagedata r:id="rId1" o:title="Caution"/>
       </v:shape>
     </w:pict>
   </w:numPicBullet>
   <w:numPicBullet w:numPicBulletId="1">
     <w:pict>
-      <v:shape id="_x0000_i1665" type="#_x0000_t75" style="width:83.9pt;height:56.35pt" o:bullet="t">
+      <v:shape id="_x0000_i2973" type="#_x0000_t75" style="width:83.9pt;height:56.35pt" o:bullet="t">
         <v:imagedata r:id="rId2" o:title="Note"/>
       </v:shape>
     </w:pict>
   </w:numPicBullet>
   <w:numPicBullet w:numPicBulletId="2">
     <w:pict>
-      <v:shape id="_x0000_i1666" type="#_x0000_t75" style="width:56.35pt;height:55.7pt" o:bullet="t">
+      <v:shape id="_x0000_i2974" type="#_x0000_t75" style="width:56.35pt;height:55.7pt" o:bullet="t">
         <v:imagedata r:id="rId3" o:title="Timesaver"/>
       </v:shape>
     </w:pict>
   </w:numPicBullet>
   <w:numPicBullet w:numPicBulletId="3">
     <w:pict>
-      <v:shape id="_x0000_i1667" type="#_x0000_t75" style="width:73.25pt;height:69.5pt" o:bullet="t">
+      <v:shape id="_x0000_i2975" type="#_x0000_t75" style="width:73.25pt;height:69.5pt" o:bullet="t">
         <v:imagedata r:id="rId4" o:title="Tip"/>
       </v:shape>
     </w:pict>
   </w:numPicBullet>
   <w:numPicBullet w:numPicBulletId="4">
     <w:pict>
-      <v:shape id="_x0000_i1668" type="#_x0000_t75" style="width:69.5pt;height:50.7pt" o:bullet="t">
+      <v:shape id="_x0000_i2976" type="#_x0000_t75" style="width:69.5pt;height:50.7pt" o:bullet="t">
         <v:imagedata r:id="rId5" o:title="Warning"/>
       </v:shape>
     </w:pict>
   </w:numPicBullet>
   <w:numPicBullet w:numPicBulletId="5">
     <w:pict>
-      <v:shape id="_x0000_i1669" type="#_x0000_t75" style="width:41.95pt;height:40.05pt" o:bullet="t">
+      <v:shape id="_x0000_i2977" type="#_x0000_t75" style="width:41.95pt;height:40.05pt" o:bullet="t">
         <v:imagedata r:id="rId6" o:title="Screen Shot 2016-05-23 at 8"/>
       </v:shape>
     </w:pict>
@@ -10869,6 +10877,95 @@
     </w:lvl>
   </w:abstractNum>
   <w:abstractNum w:abstractNumId="12" w15:restartNumberingAfterBreak="0">
+    <w:nsid w:val="1A2A60E1"/>
+    <w:multiLevelType w:val="multilevel"/>
+    <w:tmpl w:val="5672B84E"/>
+    <w:lvl w:ilvl="0">
+      <w:start w:val="1"/>
+      <w:numFmt w:val="none"/>
+      <w:lvlText w:val="Step %1:"/>
+      <w:lvlJc w:val="left"/>
+      <w:pPr>
+        <w:ind w:left="360" w:hanging="360"/>
+      </w:pPr>
+      <w:rPr>
+        <w:rFonts w:hint="default"/>
+      </w:rPr>
+    </w:lvl>
+    <w:lvl w:ilvl="1">
+      <w:start w:val="1"/>
+      <w:numFmt w:val="lowerLetter"/>
+      <w:lvlText w:val="%2."/>
+      <w:lvlJc w:val="left"/>
+      <w:pPr>
+        <w:ind w:left="1440" w:hanging="360"/>
+      </w:pPr>
+    </w:lvl>
+    <w:lvl w:ilvl="2">
+      <w:start w:val="1"/>
+      <w:numFmt w:val="lowerRoman"/>
+      <w:lvlText w:val="%3."/>
+      <w:lvlJc w:val="right"/>
+      <w:pPr>
+        <w:ind w:left="2160" w:hanging="180"/>
+      </w:pPr>
+    </w:lvl>
+    <w:lvl w:ilvl="3">
+      <w:start w:val="1"/>
+      <w:numFmt w:val="decimal"/>
+      <w:lvlText w:val="%4."/>
+      <w:lvlJc w:val="left"/>
+      <w:pPr>
+        <w:ind w:left="2880" w:hanging="360"/>
+      </w:pPr>
+    </w:lvl>
+    <w:lvl w:ilvl="4">
+      <w:start w:val="1"/>
+      <w:numFmt w:val="lowerLetter"/>
+      <w:lvlText w:val="%5."/>
+      <w:lvlJc w:val="left"/>
+      <w:pPr>
+        <w:ind w:left="3600" w:hanging="360"/>
+      </w:pPr>
+    </w:lvl>
+    <w:lvl w:ilvl="5">
+      <w:start w:val="1"/>
+      <w:numFmt w:val="lowerRoman"/>
+      <w:lvlText w:val="%6."/>
+      <w:lvlJc w:val="right"/>
+      <w:pPr>
+        <w:ind w:left="4320" w:hanging="180"/>
+      </w:pPr>
+    </w:lvl>
+    <w:lvl w:ilvl="6">
+      <w:start w:val="1"/>
+      <w:numFmt w:val="decimal"/>
+      <w:lvlText w:val="%7."/>
+      <w:lvlJc w:val="left"/>
+      <w:pPr>
+        <w:ind w:left="5040" w:hanging="360"/>
+      </w:pPr>
+    </w:lvl>
+    <w:lvl w:ilvl="7">
+      <w:start w:val="1"/>
+      <w:numFmt w:val="lowerLetter"/>
+      <w:lvlText w:val="%8."/>
+      <w:lvlJc w:val="left"/>
+      <w:pPr>
+        <w:ind w:left="5760" w:hanging="360"/>
+      </w:pPr>
+    </w:lvl>
+    <w:lvl w:ilvl="8">
+      <w:start w:val="1"/>
+      <w:numFmt w:val="lowerRoman"/>
+      <w:lvlText w:val="%9."/>
+      <w:lvlJc w:val="right"/>
+      <w:pPr>
+        <w:ind w:left="6480" w:hanging="180"/>
+      </w:pPr>
+    </w:lvl>
+  </w:abstractNum>
+  <w:abstractNum w:abstractNumId="13" w15:restartNumberingAfterBreak="0">
     <w:nsid w:val="1D515767"/>
     <w:multiLevelType w:val="hybridMultilevel"/>
     <w:tmpl w:val="830250F4"/>
@@ -10982,7 +11079,7 @@
       </w:rPr>
     </w:lvl>
   </w:abstractNum>
-  <w:abstractNum w:abstractNumId="13" w15:restartNumberingAfterBreak="0">
+  <w:abstractNum w:abstractNumId="14" w15:restartNumberingAfterBreak="0">
     <w:nsid w:val="2BA87C77"/>
     <w:multiLevelType w:val="hybridMultilevel"/>
     <w:tmpl w:val="8F24F65E"/>
@@ -11096,7 +11193,7 @@
       </w:rPr>
     </w:lvl>
   </w:abstractNum>
-  <w:abstractNum w:abstractNumId="14" w15:restartNumberingAfterBreak="0">
+  <w:abstractNum w:abstractNumId="15" w15:restartNumberingAfterBreak="0">
     <w:nsid w:val="31844CCC"/>
     <w:multiLevelType w:val="multilevel"/>
     <w:tmpl w:val="BD029182"/>
@@ -11237,7 +11334,98 @@
       </w:rPr>
     </w:lvl>
   </w:abstractNum>
-  <w:abstractNum w:abstractNumId="15" w15:restartNumberingAfterBreak="0">
+  <w:abstractNum w:abstractNumId="16" w15:restartNumberingAfterBreak="0">
+    <w:nsid w:val="33E1096F"/>
+    <w:multiLevelType w:val="multilevel"/>
+    <w:tmpl w:val="CB725FDC"/>
+    <w:styleLink w:val="CurrentList1"/>
+    <w:lvl w:ilvl="0">
+      <w:start w:val="1"/>
+      <w:numFmt w:val="decimal"/>
+      <w:lvlText w:val="Step %1:"/>
+      <w:lvlJc w:val="left"/>
+      <w:pPr>
+        <w:ind w:left="360" w:hanging="360"/>
+      </w:pPr>
+      <w:rPr>
+        <w:rFonts w:hint="default"/>
+        <w:lang w:val="en-US"/>
+      </w:rPr>
+    </w:lvl>
+    <w:lvl w:ilvl="1">
+      <w:start w:val="1"/>
+      <w:numFmt w:val="lowerLetter"/>
+      <w:lvlText w:val="%2."/>
+      <w:lvlJc w:val="left"/>
+      <w:pPr>
+        <w:ind w:left="1440" w:hanging="360"/>
+      </w:pPr>
+    </w:lvl>
+    <w:lvl w:ilvl="2">
+      <w:start w:val="1"/>
+      <w:numFmt w:val="lowerRoman"/>
+      <w:lvlText w:val="%3."/>
+      <w:lvlJc w:val="right"/>
+      <w:pPr>
+        <w:ind w:left="2160" w:hanging="180"/>
+      </w:pPr>
+    </w:lvl>
+    <w:lvl w:ilvl="3">
+      <w:start w:val="1"/>
+      <w:numFmt w:val="decimal"/>
+      <w:lvlText w:val="%4."/>
+      <w:lvlJc w:val="left"/>
+      <w:pPr>
+        <w:ind w:left="2880" w:hanging="360"/>
+      </w:pPr>
+    </w:lvl>
+    <w:lvl w:ilvl="4">
+      <w:start w:val="1"/>
+      <w:numFmt w:val="lowerLetter"/>
+      <w:lvlText w:val="%5."/>
+      <w:lvlJc w:val="left"/>
+      <w:pPr>
+        <w:ind w:left="3600" w:hanging="360"/>
+      </w:pPr>
+    </w:lvl>
+    <w:lvl w:ilvl="5">
+      <w:start w:val="1"/>
+      <w:numFmt w:val="lowerRoman"/>
+      <w:lvlText w:val="%6."/>
+      <w:lvlJc w:val="right"/>
+      <w:pPr>
+        <w:ind w:left="4320" w:hanging="180"/>
+      </w:pPr>
+    </w:lvl>
+    <w:lvl w:ilvl="6">
+      <w:start w:val="1"/>
+      <w:numFmt w:val="decimal"/>
+      <w:lvlText w:val="%7."/>
+      <w:lvlJc w:val="left"/>
+      <w:pPr>
+        <w:ind w:left="5040" w:hanging="360"/>
+      </w:pPr>
+    </w:lvl>
+    <w:lvl w:ilvl="7">
+      <w:start w:val="1"/>
+      <w:numFmt w:val="lowerLetter"/>
+      <w:lvlText w:val="%8."/>
+      <w:lvlJc w:val="left"/>
+      <w:pPr>
+        <w:ind w:left="5760" w:hanging="360"/>
+      </w:pPr>
+    </w:lvl>
+    <w:lvl w:ilvl="8">
+      <w:start w:val="1"/>
+      <w:numFmt w:val="lowerRoman"/>
+      <w:lvlText w:val="%9."/>
+      <w:lvlJc w:val="right"/>
+      <w:pPr>
+        <w:ind w:left="6480" w:hanging="180"/>
+      </w:pPr>
+    </w:lvl>
+  </w:abstractNum>
+  <w:abstractNum w:abstractNumId="17" w15:restartNumberingAfterBreak="0">
     <w:nsid w:val="361F713E"/>
     <w:multiLevelType w:val="hybridMultilevel"/>
     <w:tmpl w:val="41F23B9C"/>
@@ -11351,7 +11539,7 @@
       </w:rPr>
     </w:lvl>
   </w:abstractNum>
-  <w:abstractNum w:abstractNumId="16" w15:restartNumberingAfterBreak="0">
+  <w:abstractNum w:abstractNumId="18" w15:restartNumberingAfterBreak="0">
     <w:nsid w:val="36686676"/>
     <w:multiLevelType w:val="hybridMultilevel"/>
     <w:tmpl w:val="DCA64B7A"/>
@@ -11468,7 +11656,7 @@
       </w:rPr>
     </w:lvl>
   </w:abstractNum>
-  <w:abstractNum w:abstractNumId="17" w15:restartNumberingAfterBreak="0">
+  <w:abstractNum w:abstractNumId="19" w15:restartNumberingAfterBreak="0">
     <w:nsid w:val="3CAA063C"/>
     <w:multiLevelType w:val="hybridMultilevel"/>
     <w:tmpl w:val="3BE65434"/>
@@ -11581,7 +11769,7 @@
       </w:rPr>
     </w:lvl>
   </w:abstractNum>
-  <w:abstractNum w:abstractNumId="18" w15:restartNumberingAfterBreak="0">
+  <w:abstractNum w:abstractNumId="20" w15:restartNumberingAfterBreak="0">
     <w:nsid w:val="3F793509"/>
     <w:multiLevelType w:val="multilevel"/>
     <w:tmpl w:val="38FC836A"/>
@@ -11696,7 +11884,7 @@
       </w:rPr>
     </w:lvl>
   </w:abstractNum>
-  <w:abstractNum w:abstractNumId="19" w15:restartNumberingAfterBreak="0">
+  <w:abstractNum w:abstractNumId="21" w15:restartNumberingAfterBreak="0">
     <w:nsid w:val="42447CFD"/>
     <w:multiLevelType w:val="hybridMultilevel"/>
     <w:tmpl w:val="D3F02846"/>
@@ -11814,7 +12002,95 @@
       </w:rPr>
     </w:lvl>
   </w:abstractNum>
-  <w:abstractNum w:abstractNumId="20" w15:restartNumberingAfterBreak="0">
+  <w:abstractNum w:abstractNumId="22" w15:restartNumberingAfterBreak="0">
+    <w:nsid w:val="42F14EE2"/>
+    <w:multiLevelType w:val="multilevel"/>
+    <w:tmpl w:val="08090023"/>
+    <w:styleLink w:val="ArticleSection"/>
+    <w:lvl w:ilvl="0">
+      <w:start w:val="1"/>
+      <w:numFmt w:val="upperRoman"/>
+      <w:lvlText w:val="Article %1."/>
+      <w:lvlJc w:val="left"/>
+      <w:pPr>
+        <w:ind w:left="0" w:firstLine="0"/>
+      </w:pPr>
+    </w:lvl>
+    <w:lvl w:ilvl="1">
+      <w:start w:val="1"/>
+      <w:numFmt w:val="decimalZero"/>
+      <w:isLgl/>
+      <w:lvlText w:val="Section %1.%2"/>
+      <w:lvlJc w:val="left"/>
+      <w:pPr>
+        <w:ind w:left="0" w:firstLine="0"/>
+      </w:pPr>
+    </w:lvl>
+    <w:lvl w:ilvl="2">
+      <w:start w:val="1"/>
+      <w:numFmt w:val="lowerLetter"/>
+      <w:lvlText w:val="(%3)"/>
+      <w:lvlJc w:val="left"/>
+      <w:pPr>
+        <w:ind w:left="720" w:hanging="432"/>
+      </w:pPr>
+    </w:lvl>
+    <w:lvl w:ilvl="3">
+      <w:start w:val="1"/>
+      <w:numFmt w:val="lowerRoman"/>
+      <w:lvlText w:val="(%4)"/>
+      <w:lvlJc w:val="right"/>
+      <w:pPr>
+        <w:ind w:left="864" w:hanging="144"/>
+      </w:pPr>
+    </w:lvl>
+    <w:lvl w:ilvl="4">
+      <w:start w:val="1"/>
+      <w:numFmt w:val="decimal"/>
+      <w:lvlText w:val="%5)"/>
+      <w:lvlJc w:val="left"/>
+      <w:pPr>
+        <w:ind w:left="1008" w:hanging="432"/>
+      </w:pPr>
+    </w:lvl>
+    <w:lvl w:ilvl="5">
+      <w:start w:val="1"/>
+      <w:numFmt w:val="lowerLetter"/>
+      <w:lvlText w:val="%6)"/>
+      <w:lvlJc w:val="left"/>
+      <w:pPr>
+        <w:ind w:left="1152" w:hanging="432"/>
+      </w:pPr>
+    </w:lvl>
+    <w:lvl w:ilvl="6">
+      <w:start w:val="1"/>
+      <w:numFmt w:val="lowerRoman"/>
+      <w:lvlText w:val="%7)"/>
+      <w:lvlJc w:val="right"/>
+      <w:pPr>
+        <w:ind w:left="1296" w:hanging="288"/>
+      </w:pPr>
+    </w:lvl>
+    <w:lvl w:ilvl="7">
+      <w:start w:val="1"/>
+      <w:numFmt w:val="lowerLetter"/>
+      <w:lvlText w:val="%8."/>
+      <w:lvlJc w:val="left"/>
+      <w:pPr>
+        <w:ind w:left="1440" w:hanging="432"/>
+      </w:pPr>
+    </w:lvl>
+    <w:lvl w:ilvl="8">
+      <w:start w:val="1"/>
+      <w:numFmt w:val="lowerRoman"/>
+      <w:lvlText w:val="%9."/>
+      <w:lvlJc w:val="right"/>
+      <w:pPr>
+        <w:ind w:left="1584" w:hanging="144"/>
+      </w:pPr>
+    </w:lvl>
+  </w:abstractNum>
+  <w:abstractNum w:abstractNumId="23" w15:restartNumberingAfterBreak="0">
     <w:nsid w:val="43222779"/>
     <w:multiLevelType w:val="hybridMultilevel"/>
     <w:tmpl w:val="D554A8EA"/>
@@ -11955,7 +12231,7 @@
       </w:rPr>
     </w:lvl>
   </w:abstractNum>
-  <w:abstractNum w:abstractNumId="21" w15:restartNumberingAfterBreak="0">
+  <w:abstractNum w:abstractNumId="24" w15:restartNumberingAfterBreak="0">
     <w:nsid w:val="4F094FC9"/>
     <w:multiLevelType w:val="hybridMultilevel"/>
     <w:tmpl w:val="31145494"/>
@@ -12048,7 +12324,7 @@
       </w:pPr>
     </w:lvl>
   </w:abstractNum>
-  <w:abstractNum w:abstractNumId="22" w15:restartNumberingAfterBreak="0">
+  <w:abstractNum w:abstractNumId="25" w15:restartNumberingAfterBreak="0">
     <w:nsid w:val="55B65F39"/>
     <w:multiLevelType w:val="hybridMultilevel"/>
     <w:tmpl w:val="64B603AE"/>
@@ -12166,7 +12442,7 @@
       </w:rPr>
     </w:lvl>
   </w:abstractNum>
-  <w:abstractNum w:abstractNumId="23" w15:restartNumberingAfterBreak="0">
+  <w:abstractNum w:abstractNumId="26" w15:restartNumberingAfterBreak="0">
     <w:nsid w:val="561B1FEA"/>
     <w:multiLevelType w:val="hybridMultilevel"/>
     <w:tmpl w:val="DCAC6178"/>
@@ -12275,11 +12551,11 @@
       </w:pPr>
     </w:lvl>
   </w:abstractNum>
-  <w:abstractNum w:abstractNumId="24" w15:restartNumberingAfterBreak="0">
+  <w:abstractNum w:abstractNumId="27" w15:restartNumberingAfterBreak="0">
     <w:nsid w:val="58726745"/>
     <w:multiLevelType w:val="hybridMultilevel"/>
-    <w:tmpl w:val="214A8C7C"/>
-    <w:lvl w:ilvl="0" w:tplc="1338A91C">
+    <w:tmpl w:val="CB725FDC"/>
+    <w:lvl w:ilvl="0" w:tplc="0C52E840">
       <w:start w:val="1"/>
       <w:numFmt w:val="decimal"/>
       <w:pStyle w:val="StepStyle"/>
@@ -12290,6 +12566,7 @@
       </w:pPr>
       <w:rPr>
         <w:rFonts w:hint="default"/>
+        <w:lang w:val="en-US"/>
       </w:rPr>
     </w:lvl>
     <w:lvl w:ilvl="1" w:tplc="08090019" w:tentative="1">
@@ -12365,7 +12642,99 @@
       </w:pPr>
     </w:lvl>
   </w:abstractNum>
-  <w:abstractNum w:abstractNumId="25" w15:restartNumberingAfterBreak="0">
+  <w:abstractNum w:abstractNumId="28" w15:restartNumberingAfterBreak="0">
+    <w:nsid w:val="599314ED"/>
+    <w:multiLevelType w:val="hybridMultilevel"/>
+    <w:tmpl w:val="D64C9C94"/>
+    <w:lvl w:ilvl="0" w:tplc="454273B2">
+      <w:start w:val="1"/>
+      <w:numFmt w:val="none"/>
+      <w:pStyle w:val="StepUn-numbered"/>
+      <w:lvlText w:val="Step %1:"/>
+      <w:lvlJc w:val="left"/>
+      <w:pPr>
+        <w:ind w:left="680" w:hanging="680"/>
+      </w:pPr>
+      <w:rPr>
+        <w:rFonts w:hint="default"/>
+        <w:b/>
+        <w:i w:val="0"/>
+      </w:rPr>
+    </w:lvl>
+    <w:lvl w:ilvl="1" w:tplc="08090019" w:tentative="1">
+      <w:start w:val="1"/>
+      <w:numFmt w:val="lowerLetter"/>
+      <w:lvlText w:val="%2."/>
+      <w:lvlJc w:val="left"/>
+      <w:pPr>
+        <w:ind w:left="1440" w:hanging="360"/>
+      </w:pPr>
+    </w:lvl>
+    <w:lvl w:ilvl="2" w:tplc="0809001B" w:tentative="1">
+      <w:start w:val="1"/>
+      <w:numFmt w:val="lowerRoman"/>
+      <w:lvlText w:val="%3."/>
+      <w:lvlJc w:val="right"/>
+      <w:pPr>
+        <w:ind w:left="2160" w:hanging="180"/>
+      </w:pPr>
+    </w:lvl>
+    <w:lvl w:ilvl="3" w:tplc="0809000F" w:tentative="1">
+      <w:start w:val="1"/>
+      <w:numFmt w:val="decimal"/>
+      <w:lvlText w:val="%4."/>
+      <w:lvlJc w:val="left"/>
+      <w:pPr>
+        <w:ind w:left="2880" w:hanging="360"/>
+      </w:pPr>
+    </w:lvl>
+    <w:lvl w:ilvl="4" w:tplc="08090019" w:tentative="1">
+      <w:start w:val="1"/>
+      <w:numFmt w:val="lowerLetter"/>
+      <w:lvlText w:val="%5."/>
+      <w:lvlJc w:val="left"/>
+      <w:pPr>
+        <w:ind w:left="3600" w:hanging="360"/>
+      </w:pPr>
+    </w:lvl>
+    <w:lvl w:ilvl="5" w:tplc="0809001B" w:tentative="1">
+      <w:start w:val="1"/>
+      <w:numFmt w:val="lowerRoman"/>
+      <w:lvlText w:val="%6."/>
+      <w:lvlJc w:val="right"/>
+      <w:pPr>
+        <w:ind w:left="4320" w:hanging="180"/>
+      </w:pPr>
+    </w:lvl>
+    <w:lvl w:ilvl="6" w:tplc="0809000F" w:tentative="1">
+      <w:start w:val="1"/>
+      <w:numFmt w:val="decimal"/>
+      <w:lvlText w:val="%7."/>
+      <w:lvlJc w:val="left"/>
+      <w:pPr>
+        <w:ind w:left="5040" w:hanging="360"/>
+      </w:pPr>
+    </w:lvl>
+    <w:lvl w:ilvl="7" w:tplc="08090019" w:tentative="1">
+      <w:start w:val="1"/>
+      <w:numFmt w:val="lowerLetter"/>
+      <w:lvlText w:val="%8."/>
+      <w:lvlJc w:val="left"/>
+      <w:pPr>
+        <w:ind w:left="5760" w:hanging="360"/>
+      </w:pPr>
+    </w:lvl>
+    <w:lvl w:ilvl="8" w:tplc="0809001B" w:tentative="1">
+      <w:start w:val="1"/>
+      <w:numFmt w:val="lowerRoman"/>
+      <w:lvlText w:val="%9."/>
+      <w:lvlJc w:val="right"/>
+      <w:pPr>
+        <w:ind w:left="6480" w:hanging="180"/>
+      </w:pPr>
+    </w:lvl>
+  </w:abstractNum>
+  <w:abstractNum w:abstractNumId="29" w15:restartNumberingAfterBreak="0">
     <w:nsid w:val="65AE07F0"/>
     <w:multiLevelType w:val="hybridMultilevel"/>
     <w:tmpl w:val="53CC2DC2"/>
@@ -12483,7 +12852,97 @@
       </w:rPr>
     </w:lvl>
   </w:abstractNum>
-  <w:abstractNum w:abstractNumId="26" w15:restartNumberingAfterBreak="0">
+  <w:abstractNum w:abstractNumId="30" w15:restartNumberingAfterBreak="0">
+    <w:nsid w:val="6C97189C"/>
+    <w:multiLevelType w:val="multilevel"/>
+    <w:tmpl w:val="F2927C6E"/>
+    <w:styleLink w:val="CurrentList2"/>
+    <w:lvl w:ilvl="0">
+      <w:start w:val="1"/>
+      <w:numFmt w:val="none"/>
+      <w:lvlText w:val="Step %1:"/>
+      <w:lvlJc w:val="left"/>
+      <w:pPr>
+        <w:ind w:left="680" w:hanging="680"/>
+      </w:pPr>
+      <w:rPr>
+        <w:rFonts w:hint="default"/>
+      </w:rPr>
+    </w:lvl>
+    <w:lvl w:ilvl="1">
+      <w:start w:val="1"/>
+      <w:numFmt w:val="lowerLetter"/>
+      <w:lvlText w:val="%2."/>
+      <w:lvlJc w:val="left"/>
+      <w:pPr>
+        <w:ind w:left="1440" w:hanging="360"/>
+      </w:pPr>
+    </w:lvl>
+    <w:lvl w:ilvl="2">
+      <w:start w:val="1"/>
+      <w:numFmt w:val="lowerRoman"/>
+      <w:lvlText w:val="%3."/>
+      <w:lvlJc w:val="right"/>
+      <w:pPr>
+        <w:ind w:left="2160" w:hanging="180"/>
+      </w:pPr>
+    </w:lvl>
+    <w:lvl w:ilvl="3">
+      <w:start w:val="1"/>
+      <w:numFmt w:val="decimal"/>
+      <w:lvlText w:val="%4."/>
+      <w:lvlJc w:val="left"/>
+      <w:pPr>
+        <w:ind w:left="2880" w:hanging="360"/>
+      </w:pPr>
+    </w:lvl>
+    <w:lvl w:ilvl="4">
+      <w:start w:val="1"/>
+      <w:numFmt w:val="lowerLetter"/>
+      <w:lvlText w:val="%5."/>
+      <w:lvlJc w:val="left"/>
+      <w:pPr>
+        <w:ind w:left="3600" w:hanging="360"/>
+      </w:pPr>
+    </w:lvl>
+    <w:lvl w:ilvl="5">
+      <w:start w:val="1"/>
+      <w:numFmt w:val="lowerRoman"/>
+      <w:lvlText w:val="%6."/>
+      <w:lvlJc w:val="right"/>
+      <w:pPr>
+        <w:ind w:left="4320" w:hanging="180"/>
+      </w:pPr>
+    </w:lvl>
+    <w:lvl w:ilvl="6">
+      <w:start w:val="1"/>
+      <w:numFmt w:val="decimal"/>
+      <w:lvlText w:val="%7."/>
+      <w:lvlJc w:val="left"/>
+      <w:pPr>
+        <w:ind w:left="5040" w:hanging="360"/>
+      </w:pPr>
+    </w:lvl>
+    <w:lvl w:ilvl="7">
+      <w:start w:val="1"/>
+      <w:numFmt w:val="lowerLetter"/>
+      <w:lvlText w:val="%8."/>
+      <w:lvlJc w:val="left"/>
+      <w:pPr>
+        <w:ind w:left="5760" w:hanging="360"/>
+      </w:pPr>
+    </w:lvl>
+    <w:lvl w:ilvl="8">
+      <w:start w:val="1"/>
+      <w:numFmt w:val="lowerRoman"/>
+      <w:lvlText w:val="%9."/>
+      <w:lvlJc w:val="right"/>
+      <w:pPr>
+        <w:ind w:left="6480" w:hanging="180"/>
+      </w:pPr>
+    </w:lvl>
+  </w:abstractNum>
+  <w:abstractNum w:abstractNumId="31" w15:restartNumberingAfterBreak="0">
     <w:nsid w:val="793D6369"/>
     <w:multiLevelType w:val="hybridMultilevel"/>
     <w:tmpl w:val="AD4A8014"/>
@@ -12596,7 +13055,7 @@
       </w:rPr>
     </w:lvl>
   </w:abstractNum>
-  <w:abstractNum w:abstractNumId="27" w15:restartNumberingAfterBreak="0">
+  <w:abstractNum w:abstractNumId="32" w15:restartNumberingAfterBreak="0">
     <w:nsid w:val="7E457FCD"/>
     <w:multiLevelType w:val="multilevel"/>
     <w:tmpl w:val="5CD0339E"/>
@@ -12715,7 +13174,7 @@
       </w:rPr>
     </w:lvl>
   </w:abstractNum>
-  <w:abstractNum w:abstractNumId="28" w15:restartNumberingAfterBreak="0">
+  <w:abstractNum w:abstractNumId="33" w15:restartNumberingAfterBreak="0">
     <w:nsid w:val="7FF5354A"/>
     <w:multiLevelType w:val="hybridMultilevel"/>
     <w:tmpl w:val="C674E1F2"/>
@@ -12837,25 +13296,25 @@
     <w:abstractNumId w:val="11"/>
   </w:num>
   <w:num w:numId="2" w16cid:durableId="898785901">
-    <w:abstractNumId w:val="18"/>
+    <w:abstractNumId w:val="20"/>
   </w:num>
   <w:num w:numId="3" w16cid:durableId="758408977">
     <w:abstractNumId w:val="3"/>
   </w:num>
   <w:num w:numId="4" w16cid:durableId="824247151">
-    <w:abstractNumId w:val="20"/>
+    <w:abstractNumId w:val="23"/>
   </w:num>
   <w:num w:numId="5" w16cid:durableId="1797286862">
+    <w:abstractNumId w:val="14"/>
+  </w:num>
+  <w:num w:numId="6" w16cid:durableId="1045568132">
     <w:abstractNumId w:val="13"/>
   </w:num>
-  <w:num w:numId="6" w16cid:durableId="1045568132">
-    <w:abstractNumId w:val="12"/>
-  </w:num>
   <w:num w:numId="7" w16cid:durableId="1136027399">
-    <w:abstractNumId w:val="15"/>
+    <w:abstractNumId w:val="17"/>
   </w:num>
   <w:num w:numId="8" w16cid:durableId="1385255470">
-    <w:abstractNumId w:val="14"/>
+    <w:abstractNumId w:val="15"/>
     <w:lvlOverride w:ilvl="0">
       <w:startOverride w:val="1"/>
     </w:lvlOverride>
@@ -12885,34 +13344,34 @@
     </w:lvlOverride>
   </w:num>
   <w:num w:numId="9" w16cid:durableId="1276407757">
-    <w:abstractNumId w:val="23"/>
+    <w:abstractNumId w:val="26"/>
   </w:num>
   <w:num w:numId="10" w16cid:durableId="467285091">
-    <w:abstractNumId w:val="27"/>
+    <w:abstractNumId w:val="32"/>
   </w:num>
   <w:num w:numId="11" w16cid:durableId="468598973">
     <w:abstractNumId w:val="9"/>
   </w:num>
   <w:num w:numId="12" w16cid:durableId="1246107200">
-    <w:abstractNumId w:val="19"/>
+    <w:abstractNumId w:val="21"/>
   </w:num>
   <w:num w:numId="13" w16cid:durableId="1736707525">
-    <w:abstractNumId w:val="28"/>
+    <w:abstractNumId w:val="33"/>
   </w:num>
   <w:num w:numId="14" w16cid:durableId="57633733">
-    <w:abstractNumId w:val="22"/>
+    <w:abstractNumId w:val="25"/>
   </w:num>
   <w:num w:numId="15" w16cid:durableId="1713769842">
-    <w:abstractNumId w:val="25"/>
+    <w:abstractNumId w:val="29"/>
   </w:num>
   <w:num w:numId="16" w16cid:durableId="1403484481">
     <w:abstractNumId w:val="10"/>
   </w:num>
   <w:num w:numId="17" w16cid:durableId="671837005">
-    <w:abstractNumId w:val="21"/>
+    <w:abstractNumId w:val="24"/>
   </w:num>
   <w:num w:numId="18" w16cid:durableId="956567335">
-    <w:abstractNumId w:val="19"/>
+    <w:abstractNumId w:val="21"/>
   </w:num>
   <w:num w:numId="19" w16cid:durableId="1542550704">
     <w:abstractNumId w:val="0"/>
@@ -12933,10 +13392,10 @@
     <w:abstractNumId w:val="8"/>
   </w:num>
   <w:num w:numId="25" w16cid:durableId="1461419897">
-    <w:abstractNumId w:val="14"/>
+    <w:abstractNumId w:val="15"/>
   </w:num>
   <w:num w:numId="26" w16cid:durableId="388311993">
-    <w:abstractNumId w:val="16"/>
+    <w:abstractNumId w:val="18"/>
   </w:num>
   <w:num w:numId="27" w16cid:durableId="421924023">
     <w:abstractNumId w:val="8"/>
@@ -12945,7 +13404,7 @@
     </w:lvlOverride>
   </w:num>
   <w:num w:numId="28" w16cid:durableId="2125230448">
-    <w:abstractNumId w:val="26"/>
+    <w:abstractNumId w:val="31"/>
   </w:num>
   <w:num w:numId="29" w16cid:durableId="153493399">
     <w:abstractNumId w:val="11"/>
@@ -13106,70 +13565,70 @@
     </w:lvlOverride>
   </w:num>
   <w:num w:numId="30" w16cid:durableId="1096949391">
-    <w:abstractNumId w:val="21"/>
+    <w:abstractNumId w:val="24"/>
     <w:lvlOverride w:ilvl="0">
       <w:startOverride w:val="1"/>
     </w:lvlOverride>
   </w:num>
   <w:num w:numId="31" w16cid:durableId="994341535">
-    <w:abstractNumId w:val="21"/>
+    <w:abstractNumId w:val="24"/>
     <w:lvlOverride w:ilvl="0">
       <w:startOverride w:val="1"/>
     </w:lvlOverride>
   </w:num>
   <w:num w:numId="32" w16cid:durableId="901792591">
-    <w:abstractNumId w:val="21"/>
+    <w:abstractNumId w:val="24"/>
     <w:lvlOverride w:ilvl="0">
       <w:startOverride w:val="1"/>
     </w:lvlOverride>
   </w:num>
   <w:num w:numId="33" w16cid:durableId="249780928">
-    <w:abstractNumId w:val="21"/>
+    <w:abstractNumId w:val="24"/>
     <w:lvlOverride w:ilvl="0">
       <w:startOverride w:val="1"/>
     </w:lvlOverride>
   </w:num>
   <w:num w:numId="34" w16cid:durableId="861280717">
-    <w:abstractNumId w:val="21"/>
+    <w:abstractNumId w:val="24"/>
     <w:lvlOverride w:ilvl="0">
       <w:startOverride w:val="1"/>
     </w:lvlOverride>
   </w:num>
   <w:num w:numId="35" w16cid:durableId="500974825">
-    <w:abstractNumId w:val="21"/>
+    <w:abstractNumId w:val="24"/>
     <w:lvlOverride w:ilvl="0">
       <w:startOverride w:val="1"/>
     </w:lvlOverride>
   </w:num>
   <w:num w:numId="36" w16cid:durableId="347097442">
-    <w:abstractNumId w:val="17"/>
+    <w:abstractNumId w:val="19"/>
   </w:num>
   <w:num w:numId="37" w16cid:durableId="1424910865">
-    <w:abstractNumId w:val="21"/>
+    <w:abstractNumId w:val="24"/>
     <w:lvlOverride w:ilvl="0">
       <w:startOverride w:val="1"/>
     </w:lvlOverride>
   </w:num>
   <w:num w:numId="38" w16cid:durableId="234902146">
-    <w:abstractNumId w:val="21"/>
+    <w:abstractNumId w:val="24"/>
     <w:lvlOverride w:ilvl="0">
       <w:startOverride w:val="1"/>
     </w:lvlOverride>
   </w:num>
   <w:num w:numId="39" w16cid:durableId="783884680">
-    <w:abstractNumId w:val="21"/>
+    <w:abstractNumId w:val="24"/>
     <w:lvlOverride w:ilvl="0">
       <w:startOverride w:val="1"/>
     </w:lvlOverride>
   </w:num>
   <w:num w:numId="40" w16cid:durableId="1466851693">
-    <w:abstractNumId w:val="21"/>
+    <w:abstractNumId w:val="24"/>
     <w:lvlOverride w:ilvl="0">
       <w:startOverride w:val="1"/>
     </w:lvlOverride>
   </w:num>
   <w:num w:numId="41" w16cid:durableId="749158877">
-    <w:abstractNumId w:val="21"/>
+    <w:abstractNumId w:val="24"/>
     <w:lvlOverride w:ilvl="0">
       <w:startOverride w:val="1"/>
     </w:lvlOverride>
@@ -13211,16 +13670,31 @@
     <w:abstractNumId w:val="6"/>
   </w:num>
   <w:num w:numId="45" w16cid:durableId="1189952411">
-    <w:abstractNumId w:val="21"/>
+    <w:abstractNumId w:val="24"/>
     <w:lvlOverride w:ilvl="0">
       <w:startOverride w:val="1"/>
     </w:lvlOverride>
   </w:num>
   <w:num w:numId="46" w16cid:durableId="241456597">
-    <w:abstractNumId w:val="21"/>
+    <w:abstractNumId w:val="24"/>
   </w:num>
   <w:num w:numId="47" w16cid:durableId="351684347">
-    <w:abstractNumId w:val="24"/>
+    <w:abstractNumId w:val="27"/>
+  </w:num>
+  <w:num w:numId="48" w16cid:durableId="1923028753">
+    <w:abstractNumId w:val="12"/>
+  </w:num>
+  <w:num w:numId="49" w16cid:durableId="648485754">
+    <w:abstractNumId w:val="16"/>
+  </w:num>
+  <w:num w:numId="50" w16cid:durableId="387459492">
+    <w:abstractNumId w:val="22"/>
+  </w:num>
+  <w:num w:numId="51" w16cid:durableId="2036543616">
+    <w:abstractNumId w:val="28"/>
+  </w:num>
+  <w:num w:numId="52" w16cid:durableId="1455830901">
+    <w:abstractNumId w:val="30"/>
   </w:num>
   <w:numIdMacAtCleanup w:val="17"/>
 </w:numbering>
@@ -13515,7 +13989,7 @@
   <w:style w:type="paragraph" w:default="1" w:styleId="Normal">
     <w:name w:val="Normal"/>
     <w:qFormat/>
-    <w:rsid w:val="00CB401B"/>
+    <w:rsid w:val="00EB3ACC"/>
     <w:pPr>
       <w:spacing w:after="0" w:line="240" w:lineRule="auto"/>
     </w:pPr>
@@ -13530,7 +14004,7 @@
     <w:next w:val="Normal"/>
     <w:link w:val="Heading1Char"/>
     <w:qFormat/>
-    <w:rsid w:val="00FE5E72"/>
+    <w:rsid w:val="00EB3ACC"/>
     <w:pPr>
       <w:keepNext/>
       <w:pageBreakBefore/>
@@ -13555,7 +14029,7 @@
     <w:uiPriority w:val="9"/>
     <w:unhideWhenUsed/>
     <w:qFormat/>
-    <w:rsid w:val="00FE5E72"/>
+    <w:rsid w:val="00EB3ACC"/>
     <w:pPr>
       <w:keepNext/>
       <w:keepLines/>
@@ -13583,7 +14057,7 @@
     <w:uiPriority w:val="9"/>
     <w:unhideWhenUsed/>
     <w:qFormat/>
-    <w:rsid w:val="00FE5E72"/>
+    <w:rsid w:val="00EB3ACC"/>
     <w:pPr>
       <w:keepNext/>
       <w:keepLines/>
@@ -13610,7 +14084,7 @@
     <w:uiPriority w:val="9"/>
     <w:unhideWhenUsed/>
     <w:qFormat/>
-    <w:rsid w:val="00FE5E72"/>
+    <w:rsid w:val="00EB3ACC"/>
     <w:pPr>
       <w:keepNext/>
       <w:keepLines/>
@@ -13639,7 +14113,7 @@
     <w:uiPriority w:val="9"/>
     <w:unhideWhenUsed/>
     <w:qFormat/>
-    <w:rsid w:val="00FE5E72"/>
+    <w:rsid w:val="00EB3ACC"/>
     <w:pPr>
       <w:keepNext/>
       <w:keepLines/>
@@ -13666,7 +14140,7 @@
     <w:uiPriority w:val="9"/>
     <w:unhideWhenUsed/>
     <w:qFormat/>
-    <w:rsid w:val="00FE5E72"/>
+    <w:rsid w:val="00EB3ACC"/>
     <w:pPr>
       <w:keepNext/>
       <w:keepLines/>
@@ -13690,7 +14164,7 @@
     <w:uiPriority w:val="9"/>
     <w:unhideWhenUsed/>
     <w:qFormat/>
-    <w:rsid w:val="00FE5E72"/>
+    <w:rsid w:val="00EB3ACC"/>
     <w:pPr>
       <w:keepNext/>
       <w:keepLines/>
@@ -13714,7 +14188,7 @@
     <w:uiPriority w:val="9"/>
     <w:unhideWhenUsed/>
     <w:qFormat/>
-    <w:rsid w:val="00FE5E72"/>
+    <w:rsid w:val="00EB3ACC"/>
     <w:pPr>
       <w:keepNext/>
       <w:keepLines/>
@@ -13738,7 +14212,7 @@
     <w:uiPriority w:val="9"/>
     <w:unhideWhenUsed/>
     <w:qFormat/>
-    <w:rsid w:val="00FE5E72"/>
+    <w:rsid w:val="00EB3ACC"/>
     <w:pPr>
       <w:keepNext/>
       <w:keepLines/>
@@ -13761,6 +14235,7 @@
     <w:uiPriority w:val="1"/>
     <w:semiHidden/>
     <w:unhideWhenUsed/>
+    <w:rsid w:val="00EB3ACC"/>
   </w:style>
   <w:style w:type="table" w:default="1" w:styleId="TableNormal">
     <w:name w:val="Normal Table"/>
@@ -13782,12 +14257,13 @@
     <w:uiPriority w:val="99"/>
     <w:semiHidden/>
     <w:unhideWhenUsed/>
+    <w:rsid w:val="00EB3ACC"/>
   </w:style>
   <w:style w:type="character" w:customStyle="1" w:styleId="Heading1Char">
     <w:name w:val="Heading 1 Char"/>
     <w:basedOn w:val="DefaultParagraphFont"/>
     <w:link w:val="Heading1"/>
-    <w:rsid w:val="00FE5E72"/>
+    <w:rsid w:val="00EB3ACC"/>
     <w:rPr>
       <w:rFonts w:ascii="Arial" w:eastAsia="Times New Roman" w:hAnsi="Arial" w:cs="Times New Roman"/>
       <w:color w:val="00BCEB" w:themeColor="accent1"/>
@@ -13801,7 +14277,7 @@
     <w:basedOn w:val="DefaultParagraphFont"/>
     <w:link w:val="Heading2"/>
     <w:uiPriority w:val="9"/>
-    <w:rsid w:val="00FE5E72"/>
+    <w:rsid w:val="00EB3ACC"/>
     <w:rPr>
       <w:rFonts w:ascii="Arial" w:eastAsiaTheme="majorEastAsia" w:hAnsi="Arial" w:cstheme="majorBidi"/>
       <w:b/>
@@ -13816,7 +14292,7 @@
     <w:basedOn w:val="DefaultParagraphFont"/>
     <w:link w:val="Heading3"/>
     <w:uiPriority w:val="9"/>
-    <w:rsid w:val="00FE5E72"/>
+    <w:rsid w:val="00EB3ACC"/>
     <w:rPr>
       <w:rFonts w:ascii="Arial" w:eastAsiaTheme="majorEastAsia" w:hAnsi="Arial" w:cstheme="majorBidi"/>
       <w:b/>
@@ -13830,7 +14306,7 @@
     <w:basedOn w:val="DefaultParagraphFont"/>
     <w:link w:val="Heading4"/>
     <w:uiPriority w:val="9"/>
-    <w:rsid w:val="00FE5E72"/>
+    <w:rsid w:val="00EB3ACC"/>
     <w:rPr>
       <w:rFonts w:ascii="Arial" w:eastAsiaTheme="majorEastAsia" w:hAnsi="Arial" w:cstheme="majorBidi"/>
       <w:b/>
@@ -13845,7 +14321,7 @@
     <w:basedOn w:val="DefaultParagraphFont"/>
     <w:link w:val="Heading5"/>
     <w:uiPriority w:val="9"/>
-    <w:rsid w:val="00FE5E72"/>
+    <w:rsid w:val="00EB3ACC"/>
     <w:rPr>
       <w:rFonts w:ascii="Arial" w:eastAsiaTheme="majorEastAsia" w:hAnsi="Arial" w:cs="Arial"/>
       <w:b/>
@@ -13860,7 +14336,7 @@
     <w:basedOn w:val="DefaultParagraphFont"/>
     <w:link w:val="Heading6"/>
     <w:uiPriority w:val="9"/>
-    <w:rsid w:val="00FE5E72"/>
+    <w:rsid w:val="00EB3ACC"/>
     <w:rPr>
       <w:rFonts w:ascii="Arial" w:eastAsiaTheme="majorEastAsia" w:hAnsi="Arial" w:cstheme="majorBidi"/>
       <w:iCs/>
@@ -13872,7 +14348,7 @@
     <w:basedOn w:val="DefaultParagraphFont"/>
     <w:link w:val="Heading7"/>
     <w:uiPriority w:val="9"/>
-    <w:rsid w:val="00FE5E72"/>
+    <w:rsid w:val="00EB3ACC"/>
     <w:rPr>
       <w:rFonts w:ascii="Arial" w:eastAsiaTheme="majorEastAsia" w:hAnsi="Arial" w:cs="Arial"/>
       <w:iCs/>
@@ -13884,7 +14360,7 @@
     <w:basedOn w:val="DefaultParagraphFont"/>
     <w:link w:val="Heading8"/>
     <w:uiPriority w:val="9"/>
-    <w:rsid w:val="00FE5E72"/>
+    <w:rsid w:val="00EB3ACC"/>
     <w:rPr>
       <w:rFonts w:ascii="Arial" w:eastAsiaTheme="majorEastAsia" w:hAnsi="Arial" w:cs="Arial"/>
       <w:i/>
@@ -13896,7 +14372,7 @@
     <w:basedOn w:val="DefaultParagraphFont"/>
     <w:link w:val="Heading9"/>
     <w:uiPriority w:val="9"/>
-    <w:rsid w:val="00FE5E72"/>
+    <w:rsid w:val="00EB3ACC"/>
     <w:rPr>
       <w:rFonts w:ascii="Arial" w:eastAsiaTheme="majorEastAsia" w:hAnsi="Arial" w:cs="Times New Roman"/>
       <w:i/>
@@ -13911,7 +14387,7 @@
     <w:link w:val="ListParagraphChar"/>
     <w:uiPriority w:val="34"/>
     <w:qFormat/>
-    <w:rsid w:val="00FE5E72"/>
+    <w:rsid w:val="00EB3ACC"/>
     <w:pPr>
       <w:numPr>
         <w:numId w:val="2"/>
@@ -13926,7 +14402,7 @@
     <w:basedOn w:val="Normal"/>
     <w:semiHidden/>
     <w:qFormat/>
-    <w:rsid w:val="00FE5E72"/>
+    <w:rsid w:val="00EB3ACC"/>
     <w:pPr>
       <w:keepLines/>
       <w:widowControl w:val="0"/>
@@ -13941,7 +14417,7 @@
     <w:name w:val="Command Output"/>
     <w:semiHidden/>
     <w:qFormat/>
-    <w:rsid w:val="00FE5E72"/>
+    <w:rsid w:val="00EB3ACC"/>
     <w:pPr>
       <w:keepLines/>
       <w:widowControl w:val="0"/>
@@ -13956,7 +14432,7 @@
   <w:style w:type="paragraph" w:customStyle="1" w:styleId="Default">
     <w:name w:val="Default"/>
     <w:semiHidden/>
-    <w:rsid w:val="00FE5E72"/>
+    <w:rsid w:val="00EB3ACC"/>
     <w:pPr>
       <w:autoSpaceDE w:val="0"/>
       <w:autoSpaceDN w:val="0"/>
@@ -13974,7 +14450,7 @@
     <w:name w:val="Table Grid"/>
     <w:aliases w:val="Nexus Table"/>
     <w:basedOn w:val="TableNormal"/>
-    <w:rsid w:val="00FE5E72"/>
+    <w:rsid w:val="00EB3ACC"/>
     <w:pPr>
       <w:spacing w:after="0" w:line="240" w:lineRule="auto"/>
     </w:pPr>
@@ -13996,7 +14472,7 @@
     <w:uiPriority w:val="99"/>
     <w:semiHidden/>
     <w:unhideWhenUsed/>
-    <w:rsid w:val="00FE5E72"/>
+    <w:rsid w:val="00EB3ACC"/>
     <w:rPr>
       <w:rFonts w:ascii="Tahoma" w:hAnsi="Tahoma" w:cs="Tahoma"/>
       <w:sz w:val="16"/>
@@ -14009,7 +14485,7 @@
     <w:link w:val="BalloonText"/>
     <w:uiPriority w:val="99"/>
     <w:semiHidden/>
-    <w:rsid w:val="00FE5E72"/>
+    <w:rsid w:val="00EB3ACC"/>
     <w:rPr>
       <w:rFonts w:ascii="Tahoma" w:hAnsi="Tahoma" w:cs="Tahoma"/>
       <w:sz w:val="16"/>
@@ -14019,7 +14495,7 @@
   <w:style w:type="numbering" w:customStyle="1" w:styleId="BulletsLists">
     <w:name w:val="BulletsLists"/>
     <w:uiPriority w:val="99"/>
-    <w:rsid w:val="00FE5E72"/>
+    <w:rsid w:val="00EB3ACC"/>
     <w:pPr>
       <w:numPr>
         <w:numId w:val="2"/>
@@ -14033,7 +14509,7 @@
     <w:uiPriority w:val="35"/>
     <w:unhideWhenUsed/>
     <w:qFormat/>
-    <w:rsid w:val="00FE5E72"/>
+    <w:rsid w:val="00EB3ACC"/>
     <w:pPr>
       <w:keepNext/>
       <w:spacing w:before="120" w:after="120"/>
@@ -14050,7 +14526,7 @@
     <w:basedOn w:val="Normal"/>
     <w:uiPriority w:val="99"/>
     <w:unhideWhenUsed/>
-    <w:rsid w:val="00861C8A"/>
+    <w:rsid w:val="00EB3ACC"/>
     <w:pPr>
       <w:numPr>
         <w:numId w:val="6"/>
@@ -14064,7 +14540,7 @@
     <w:basedOn w:val="Normal"/>
     <w:uiPriority w:val="99"/>
     <w:unhideWhenUsed/>
-    <w:rsid w:val="00861C8A"/>
+    <w:rsid w:val="00EB3ACC"/>
     <w:pPr>
       <w:numPr>
         <w:numId w:val="7"/>
@@ -14077,7 +14553,7 @@
     <w:name w:val="Table Header"/>
     <w:next w:val="TableBody"/>
     <w:qFormat/>
-    <w:rsid w:val="005A3519"/>
+    <w:rsid w:val="00EB3ACC"/>
     <w:pPr>
       <w:spacing w:before="60" w:after="60" w:line="240" w:lineRule="auto"/>
     </w:pPr>
@@ -14091,7 +14567,7 @@
     <w:name w:val="Table Body"/>
     <w:semiHidden/>
     <w:qFormat/>
-    <w:rsid w:val="005A3519"/>
+    <w:rsid w:val="00EB3ACC"/>
     <w:rPr>
       <w:rFonts w:ascii="Arial" w:hAnsi="Arial"/>
       <w:sz w:val="16"/>
@@ -14101,7 +14577,7 @@
     <w:name w:val="Colorful Grid Accent 6"/>
     <w:basedOn w:val="TableNormal"/>
     <w:uiPriority w:val="73"/>
-    <w:rsid w:val="00FE5E72"/>
+    <w:rsid w:val="00EB3ACC"/>
     <w:pPr>
       <w:spacing w:after="0" w:line="240" w:lineRule="auto"/>
     </w:pPr>
@@ -14176,7 +14652,7 @@
     <w:next w:val="Normal-6ptspacing"/>
     <w:link w:val="WarningChar"/>
     <w:qFormat/>
-    <w:rsid w:val="00422171"/>
+    <w:rsid w:val="00EB3ACC"/>
     <w:pPr>
       <w:numPr>
         <w:numId w:val="16"/>
@@ -14193,7 +14669,7 @@
     <w:basedOn w:val="DefaultParagraphFont"/>
     <w:link w:val="ListParagraph"/>
     <w:uiPriority w:val="34"/>
-    <w:rsid w:val="00FE5E72"/>
+    <w:rsid w:val="00EB3ACC"/>
     <w:rPr>
       <w:rFonts w:ascii="Arial" w:hAnsi="Arial"/>
       <w:sz w:val="20"/>
@@ -14203,7 +14679,7 @@
     <w:name w:val="Warning Char"/>
     <w:basedOn w:val="DefaultParagraphFont"/>
     <w:link w:val="Warning"/>
-    <w:rsid w:val="00222035"/>
+    <w:rsid w:val="00EB3ACC"/>
     <w:rPr>
       <w:rFonts w:ascii="Arial" w:hAnsi="Arial"/>
       <w:sz w:val="20"/>
@@ -14214,7 +14690,7 @@
     <w:basedOn w:val="Normal"/>
     <w:link w:val="HeaderChar"/>
     <w:uiPriority w:val="99"/>
-    <w:rsid w:val="00FE5E72"/>
+    <w:rsid w:val="00EB3ACC"/>
     <w:pPr>
       <w:tabs>
         <w:tab w:val="center" w:pos="4680"/>
@@ -14227,7 +14703,7 @@
     <w:basedOn w:val="DefaultParagraphFont"/>
     <w:link w:val="Header"/>
     <w:uiPriority w:val="99"/>
-    <w:rsid w:val="00FE5E72"/>
+    <w:rsid w:val="00EB3ACC"/>
     <w:rPr>
       <w:rFonts w:ascii="Arial" w:hAnsi="Arial"/>
       <w:sz w:val="20"/>
@@ -14235,7 +14711,7 @@
   </w:style>
   <w:style w:type="paragraph" w:customStyle="1" w:styleId="FP-Title1">
     <w:name w:val="FP-Title 1"/>
-    <w:rsid w:val="00FE5E72"/>
+    <w:rsid w:val="00EB3ACC"/>
     <w:pPr>
       <w:spacing w:before="240" w:after="60" w:line="240" w:lineRule="auto"/>
       <w:jc w:val="center"/>
@@ -14250,7 +14726,7 @@
   </w:style>
   <w:style w:type="paragraph" w:customStyle="1" w:styleId="FP-Title2">
     <w:name w:val="FP-Title 2"/>
-    <w:rsid w:val="00FE5E72"/>
+    <w:rsid w:val="00EB3ACC"/>
     <w:pPr>
       <w:spacing w:before="240" w:after="60" w:line="240" w:lineRule="auto"/>
     </w:pPr>
@@ -14268,7 +14744,7 @@
     <w:autoRedefine/>
     <w:uiPriority w:val="39"/>
     <w:unhideWhenUsed/>
-    <w:rsid w:val="00FE5E72"/>
+    <w:rsid w:val="00EB3ACC"/>
     <w:pPr>
       <w:tabs>
         <w:tab w:val="right" w:leader="dot" w:pos="9016"/>
@@ -14290,7 +14766,7 @@
     <w:autoRedefine/>
     <w:uiPriority w:val="39"/>
     <w:unhideWhenUsed/>
-    <w:rsid w:val="00FE5E72"/>
+    <w:rsid w:val="00EB3ACC"/>
     <w:pPr>
       <w:ind w:left="400"/>
     </w:pPr>
@@ -14308,7 +14784,7 @@
     <w:autoRedefine/>
     <w:uiPriority w:val="39"/>
     <w:unhideWhenUsed/>
-    <w:rsid w:val="00FE5E72"/>
+    <w:rsid w:val="00EB3ACC"/>
     <w:pPr>
       <w:tabs>
         <w:tab w:val="right" w:leader="dot" w:pos="9016"/>
@@ -14325,7 +14801,7 @@
   <w:style w:type="paragraph" w:customStyle="1" w:styleId="FP-Graphic">
     <w:name w:val="FP-Graphic"/>
     <w:qFormat/>
-    <w:rsid w:val="00FE5E72"/>
+    <w:rsid w:val="00EB3ACC"/>
     <w:pPr>
       <w:spacing w:before="480"/>
       <w:ind w:left="1080"/>
@@ -14344,7 +14820,7 @@
     <w:next w:val="Normal"/>
     <w:link w:val="LOFandLOTTitlesChar"/>
     <w:qFormat/>
-    <w:rsid w:val="00FE5E72"/>
+    <w:rsid w:val="00EB3ACC"/>
     <w:pPr>
       <w:keepNext/>
       <w:pageBreakBefore/>
@@ -14369,7 +14845,7 @@
     <w:semiHidden/>
     <w:unhideWhenUsed/>
     <w:qFormat/>
-    <w:rsid w:val="00FE5E72"/>
+    <w:rsid w:val="00EB3ACC"/>
     <w:pPr>
       <w:keepLines/>
       <w:numPr>
@@ -14394,7 +14870,7 @@
     <w:name w:val="LOF and LOT Titles Char"/>
     <w:basedOn w:val="DefaultParagraphFont"/>
     <w:link w:val="LOFandLOTTitles"/>
-    <w:rsid w:val="00FE5E72"/>
+    <w:rsid w:val="00EB3ACC"/>
     <w:rPr>
       <w:rFonts w:ascii="Arial" w:hAnsi="Arial" w:cs="Arial"/>
       <w:b/>
@@ -14406,7 +14882,7 @@
     <w:name w:val="Hyperlink"/>
     <w:basedOn w:val="DefaultParagraphFont"/>
     <w:uiPriority w:val="99"/>
-    <w:rsid w:val="00FE5E72"/>
+    <w:rsid w:val="00EB3ACC"/>
     <w:rPr>
       <w:rFonts w:ascii="Arial" w:hAnsi="Arial"/>
       <w:b w:val="0"/>
@@ -14422,7 +14898,7 @@
     <w:uiPriority w:val="99"/>
     <w:semiHidden/>
     <w:unhideWhenUsed/>
-    <w:rsid w:val="00FE5E72"/>
+    <w:rsid w:val="00EB3ACC"/>
     <w:rPr>
       <w:color w:val="1E4471" w:themeColor="followedHyperlink"/>
       <w:u w:val="single"/>
@@ -14433,7 +14909,7 @@
     <w:next w:val="Normal"/>
     <w:link w:val="TOCTitleChar"/>
     <w:qFormat/>
-    <w:rsid w:val="00FE5E72"/>
+    <w:rsid w:val="00EB3ACC"/>
     <w:pPr>
       <w:keepNext/>
       <w:pBdr>
@@ -14455,7 +14931,7 @@
     <w:next w:val="Normal"/>
     <w:link w:val="TableofFiguresChar"/>
     <w:uiPriority w:val="99"/>
-    <w:rsid w:val="00FE5E72"/>
+    <w:rsid w:val="00EB3ACC"/>
     <w:pPr>
       <w:ind w:left="400" w:hanging="400"/>
     </w:pPr>
@@ -14468,7 +14944,7 @@
     <w:name w:val="Numbered List"/>
     <w:basedOn w:val="ListNumber"/>
     <w:link w:val="NumberedListChar"/>
-    <w:rsid w:val="00FE5E72"/>
+    <w:rsid w:val="00EB3ACC"/>
     <w:pPr>
       <w:spacing w:before="60" w:after="60"/>
       <w:ind w:left="576" w:hanging="288"/>
@@ -14482,7 +14958,7 @@
     <w:basedOn w:val="DefaultParagraphFont"/>
     <w:link w:val="TableofFigures"/>
     <w:uiPriority w:val="99"/>
-    <w:rsid w:val="00FE5E72"/>
+    <w:rsid w:val="00EB3ACC"/>
     <w:rPr>
       <w:rFonts w:ascii="Arial" w:hAnsi="Arial" w:cs="Calibri (Body)"/>
       <w:sz w:val="20"/>
@@ -14493,7 +14969,7 @@
     <w:name w:val="TOC Title Char"/>
     <w:basedOn w:val="LOFandLOTTitlesChar"/>
     <w:link w:val="TOCTitle"/>
-    <w:rsid w:val="00FE5E72"/>
+    <w:rsid w:val="00EB3ACC"/>
     <w:rPr>
       <w:rFonts w:ascii="Arial" w:hAnsi="Arial" w:cs="Arial"/>
       <w:b/>
@@ -14506,7 +14982,7 @@
     <w:basedOn w:val="Normal"/>
     <w:uiPriority w:val="99"/>
     <w:semiHidden/>
-    <w:rsid w:val="00FE5E72"/>
+    <w:rsid w:val="00EB3ACC"/>
     <w:pPr>
       <w:numPr>
         <w:numId w:val="3"/>
@@ -14520,7 +14996,7 @@
     <w:link w:val="ListNumberChar"/>
     <w:uiPriority w:val="99"/>
     <w:semiHidden/>
-    <w:rsid w:val="00FE5E72"/>
+    <w:rsid w:val="00EB3ACC"/>
     <w:pPr>
       <w:numPr>
         <w:numId w:val="17"/>
@@ -14533,7 +15009,7 @@
     <w:link w:val="ListNumber"/>
     <w:uiPriority w:val="99"/>
     <w:semiHidden/>
-    <w:rsid w:val="00FE5E72"/>
+    <w:rsid w:val="00EB3ACC"/>
     <w:rPr>
       <w:rFonts w:ascii="Arial" w:hAnsi="Arial"/>
       <w:sz w:val="20"/>
@@ -14543,7 +15019,7 @@
     <w:name w:val="Numbered List Char"/>
     <w:basedOn w:val="ListNumberChar"/>
     <w:link w:val="NumberedList"/>
-    <w:rsid w:val="00FE5E72"/>
+    <w:rsid w:val="00EB3ACC"/>
     <w:rPr>
       <w:rFonts w:ascii="Arial" w:hAnsi="Arial"/>
       <w:sz w:val="20"/>
@@ -14554,7 +15030,7 @@
     <w:name w:val="Normal-Bullet"/>
     <w:basedOn w:val="Normal"/>
     <w:semiHidden/>
-    <w:rsid w:val="00FE5E72"/>
+    <w:rsid w:val="00EB3ACC"/>
     <w:pPr>
       <w:numPr>
         <w:numId w:val="4"/>
@@ -14575,7 +15051,7 @@
     <w:name w:val="Normal-Numbered"/>
     <w:basedOn w:val="Normal"/>
     <w:semiHidden/>
-    <w:rsid w:val="00FE5E72"/>
+    <w:rsid w:val="00EB3ACC"/>
     <w:pPr>
       <w:numPr>
         <w:numId w:val="25"/>
@@ -14594,7 +15070,7 @@
     <w:name w:val="Table Entry"/>
     <w:basedOn w:val="Normal"/>
     <w:semiHidden/>
-    <w:rsid w:val="005A3519"/>
+    <w:rsid w:val="00EB3ACC"/>
     <w:pPr>
       <w:keepNext/>
       <w:keepLines/>
@@ -14613,7 +15089,7 @@
     <w:basedOn w:val="TableEntry"/>
     <w:next w:val="TableEntry"/>
     <w:link w:val="TableHeadingChar"/>
-    <w:rsid w:val="005A3519"/>
+    <w:rsid w:val="00EB3ACC"/>
     <w:rPr>
       <w:b/>
       <w:color w:val="00BCEB" w:themeColor="accent1"/>
@@ -14624,7 +15100,7 @@
     <w:basedOn w:val="TableofFigures"/>
     <w:link w:val="LoFChar"/>
     <w:qFormat/>
-    <w:rsid w:val="00FE5E72"/>
+    <w:rsid w:val="00EB3ACC"/>
     <w:pPr>
       <w:tabs>
         <w:tab w:val="left" w:pos="2070"/>
@@ -14635,7 +15111,7 @@
     <w:name w:val="LoF Char"/>
     <w:basedOn w:val="TableofFiguresChar"/>
     <w:link w:val="LoF"/>
-    <w:rsid w:val="00FE5E72"/>
+    <w:rsid w:val="00EB3ACC"/>
     <w:rPr>
       <w:rFonts w:ascii="Arial" w:hAnsi="Arial" w:cs="Calibri (Body)"/>
       <w:sz w:val="20"/>
@@ -14648,7 +15124,7 @@
     <w:link w:val="FooterChar"/>
     <w:uiPriority w:val="99"/>
     <w:unhideWhenUsed/>
-    <w:rsid w:val="00FE5E72"/>
+    <w:rsid w:val="00EB3ACC"/>
     <w:pPr>
       <w:tabs>
         <w:tab w:val="center" w:pos="4147"/>
@@ -14669,7 +15145,7 @@
     <w:basedOn w:val="DefaultParagraphFont"/>
     <w:link w:val="Footer"/>
     <w:uiPriority w:val="99"/>
-    <w:rsid w:val="00FE5E72"/>
+    <w:rsid w:val="00EB3ACC"/>
     <w:rPr>
       <w:rFonts w:ascii="Arial" w:hAnsi="Arial"/>
       <w:b/>
@@ -14682,13 +15158,13 @@
     <w:basedOn w:val="Footer"/>
     <w:link w:val="Footer-blankChar"/>
     <w:qFormat/>
-    <w:rsid w:val="00FE5E72"/>
+    <w:rsid w:val="00EB3ACC"/>
   </w:style>
   <w:style w:type="character" w:customStyle="1" w:styleId="Footer-blankChar">
     <w:name w:val="Footer-blank Char"/>
     <w:basedOn w:val="FooterChar"/>
     <w:link w:val="Footer-blank"/>
-    <w:rsid w:val="00FE5E72"/>
+    <w:rsid w:val="00EB3ACC"/>
     <w:rPr>
       <w:rFonts w:ascii="Arial" w:hAnsi="Arial"/>
       <w:b/>
@@ -14700,7 +15176,7 @@
     <w:name w:val="Cisco CX Table | Banded"/>
     <w:basedOn w:val="TableNormal"/>
     <w:uiPriority w:val="99"/>
-    <w:rsid w:val="005A3519"/>
+    <w:rsid w:val="00EB3ACC"/>
     <w:pPr>
       <w:spacing w:after="0"/>
     </w:pPr>
@@ -14801,7 +15277,7 @@
     <w:uiPriority w:val="99"/>
     <w:semiHidden/>
     <w:unhideWhenUsed/>
-    <w:rsid w:val="00FE5E72"/>
+    <w:rsid w:val="00EB3ACC"/>
     <w:rPr>
       <w:szCs w:val="20"/>
     </w:rPr>
@@ -14812,7 +15288,7 @@
     <w:link w:val="EndnoteText"/>
     <w:uiPriority w:val="99"/>
     <w:semiHidden/>
-    <w:rsid w:val="00FE5E72"/>
+    <w:rsid w:val="00EB3ACC"/>
     <w:rPr>
       <w:rFonts w:ascii="Arial" w:hAnsi="Arial"/>
       <w:sz w:val="20"/>
@@ -14825,7 +15301,7 @@
     <w:uiPriority w:val="99"/>
     <w:semiHidden/>
     <w:unhideWhenUsed/>
-    <w:rsid w:val="00FE5E72"/>
+    <w:rsid w:val="00EB3ACC"/>
     <w:rPr>
       <w:vertAlign w:val="superscript"/>
     </w:rPr>
@@ -14835,7 +15311,7 @@
     <w:next w:val="Normal"/>
     <w:link w:val="Heading1-NoNumbersChar"/>
     <w:qFormat/>
-    <w:rsid w:val="00FE5E72"/>
+    <w:rsid w:val="00EB3ACC"/>
     <w:pPr>
       <w:keepNext/>
       <w:pageBreakBefore/>
@@ -14854,7 +15330,7 @@
     <w:name w:val="Heading 1-No Numbers Char"/>
     <w:basedOn w:val="DefaultParagraphFont"/>
     <w:link w:val="Heading1-NoNumbers"/>
-    <w:rsid w:val="00FE5E72"/>
+    <w:rsid w:val="00EB3ACC"/>
     <w:rPr>
       <w:rFonts w:ascii="Arial" w:eastAsia="Times New Roman" w:hAnsi="Arial" w:cs="Times New Roman"/>
       <w:color w:val="00BCEB" w:themeColor="accent1"/>
@@ -14868,7 +15344,7 @@
     <w:basedOn w:val="DefaultParagraphFont"/>
     <w:uiPriority w:val="99"/>
     <w:semiHidden/>
-    <w:rsid w:val="00FE5E72"/>
+    <w:rsid w:val="00EB3ACC"/>
     <w:rPr>
       <w:color w:val="808080"/>
     </w:rPr>
@@ -14878,7 +15354,7 @@
     <w:basedOn w:val="Normal"/>
     <w:link w:val="TitleChar"/>
     <w:qFormat/>
-    <w:rsid w:val="00FE5E72"/>
+    <w:rsid w:val="00EB3ACC"/>
     <w:pPr>
       <w:spacing w:before="240"/>
       <w:jc w:val="center"/>
@@ -14895,7 +15371,7 @@
     <w:name w:val="Title Char"/>
     <w:basedOn w:val="DefaultParagraphFont"/>
     <w:link w:val="Title"/>
-    <w:rsid w:val="00FE5E72"/>
+    <w:rsid w:val="00EB3ACC"/>
     <w:rPr>
       <w:rFonts w:ascii="Times New Roman" w:eastAsia="Times New Roman" w:hAnsi="Times New Roman" w:cs="Times New Roman"/>
       <w:b/>
@@ -14911,7 +15387,7 @@
     <w:autoRedefine/>
     <w:uiPriority w:val="39"/>
     <w:unhideWhenUsed/>
-    <w:rsid w:val="00FE5E72"/>
+    <w:rsid w:val="00EB3ACC"/>
     <w:pPr>
       <w:ind w:left="600"/>
     </w:pPr>
@@ -14928,7 +15404,7 @@
     <w:autoRedefine/>
     <w:uiPriority w:val="39"/>
     <w:unhideWhenUsed/>
-    <w:rsid w:val="00FE5E72"/>
+    <w:rsid w:val="00EB3ACC"/>
     <w:pPr>
       <w:ind w:left="800"/>
     </w:pPr>
@@ -14945,7 +15421,7 @@
     <w:autoRedefine/>
     <w:uiPriority w:val="39"/>
     <w:unhideWhenUsed/>
-    <w:rsid w:val="00FE5E72"/>
+    <w:rsid w:val="00EB3ACC"/>
     <w:pPr>
       <w:ind w:left="1000"/>
     </w:pPr>
@@ -14962,7 +15438,7 @@
     <w:autoRedefine/>
     <w:uiPriority w:val="39"/>
     <w:unhideWhenUsed/>
-    <w:rsid w:val="00FE5E72"/>
+    <w:rsid w:val="00EB3ACC"/>
     <w:pPr>
       <w:ind w:left="1200"/>
     </w:pPr>
@@ -14979,7 +15455,7 @@
     <w:autoRedefine/>
     <w:uiPriority w:val="39"/>
     <w:unhideWhenUsed/>
-    <w:rsid w:val="00FE5E72"/>
+    <w:rsid w:val="00EB3ACC"/>
     <w:pPr>
       <w:ind w:left="1400"/>
     </w:pPr>
@@ -14996,7 +15472,7 @@
     <w:autoRedefine/>
     <w:uiPriority w:val="39"/>
     <w:unhideWhenUsed/>
-    <w:rsid w:val="00FE5E72"/>
+    <w:rsid w:val="00EB3ACC"/>
     <w:pPr>
       <w:ind w:left="1600"/>
     </w:pPr>
@@ -15011,7 +15487,7 @@
     <w:basedOn w:val="Heading2"/>
     <w:next w:val="Normal"/>
     <w:qFormat/>
-    <w:rsid w:val="00FE5E72"/>
+    <w:rsid w:val="00EB3ACC"/>
     <w:pPr>
       <w:numPr>
         <w:ilvl w:val="0"/>
@@ -15026,7 +15502,7 @@
     <w:name w:val="Light Shading"/>
     <w:basedOn w:val="TableNormal"/>
     <w:uiPriority w:val="60"/>
-    <w:rsid w:val="00FE5E72"/>
+    <w:rsid w:val="00EB3ACC"/>
     <w:pPr>
       <w:spacing w:after="0" w:line="240" w:lineRule="auto"/>
     </w:pPr>
@@ -15123,7 +15599,7 @@
     <w:basedOn w:val="Normal"/>
     <w:semiHidden/>
     <w:qFormat/>
-    <w:rsid w:val="00FE5E72"/>
+    <w:rsid w:val="00EB3ACC"/>
     <w:rPr>
       <w:lang w:val="en-GB"/>
     </w:rPr>
@@ -15134,7 +15610,7 @@
     <w:next w:val="Normal-6ptspacing"/>
     <w:link w:val="NoteChar"/>
     <w:qFormat/>
-    <w:rsid w:val="00422171"/>
+    <w:rsid w:val="00EB3ACC"/>
     <w:pPr>
       <w:numPr>
         <w:numId w:val="13"/>
@@ -15153,7 +15629,7 @@
     <w:link w:val="CautionChar"/>
     <w:autoRedefine/>
     <w:qFormat/>
-    <w:rsid w:val="00AE57F0"/>
+    <w:rsid w:val="00EB3ACC"/>
     <w:pPr>
       <w:numPr>
         <w:numId w:val="12"/>
@@ -15174,7 +15650,7 @@
     <w:next w:val="Normal-6ptspacing"/>
     <w:link w:val="TipChar"/>
     <w:qFormat/>
-    <w:rsid w:val="00422171"/>
+    <w:rsid w:val="00EB3ACC"/>
     <w:pPr>
       <w:numPr>
         <w:numId w:val="15"/>
@@ -15192,7 +15668,7 @@
     <w:next w:val="Normal-6ptspacing"/>
     <w:link w:val="TimesaverChar"/>
     <w:qFormat/>
-    <w:rsid w:val="00422171"/>
+    <w:rsid w:val="00EB3ACC"/>
     <w:pPr>
       <w:numPr>
         <w:numId w:val="14"/>
@@ -15208,7 +15684,7 @@
     <w:name w:val="List Bullet 1"/>
     <w:basedOn w:val="Normal"/>
     <w:qFormat/>
-    <w:rsid w:val="00861C8A"/>
+    <w:rsid w:val="00EB3ACC"/>
     <w:pPr>
       <w:numPr>
         <w:numId w:val="5"/>
@@ -15221,7 +15697,7 @@
     <w:name w:val="Normal-Size 9 Font"/>
     <w:basedOn w:val="Normal"/>
     <w:qFormat/>
-    <w:rsid w:val="00FE5E72"/>
+    <w:rsid w:val="00EB3ACC"/>
     <w:rPr>
       <w:sz w:val="18"/>
       <w:szCs w:val="18"/>
@@ -15231,7 +15707,7 @@
     <w:name w:val="Footer2"/>
     <w:basedOn w:val="Footer"/>
     <w:qFormat/>
-    <w:rsid w:val="00FE5E72"/>
+    <w:rsid w:val="00EB3ACC"/>
     <w:pPr>
       <w:spacing w:before="60"/>
     </w:pPr>
@@ -15244,7 +15720,7 @@
     <w:name w:val="List Bullet 1a"/>
     <w:basedOn w:val="ListBullet1"/>
     <w:qFormat/>
-    <w:rsid w:val="00861C8A"/>
+    <w:rsid w:val="00EB3ACC"/>
     <w:pPr>
       <w:ind w:left="142" w:hanging="142"/>
     </w:pPr>
@@ -15254,7 +15730,7 @@
     <w:basedOn w:val="Heading3"/>
     <w:next w:val="Normal"/>
     <w:qFormat/>
-    <w:rsid w:val="00FE5E72"/>
+    <w:rsid w:val="00EB3ACC"/>
     <w:pPr>
       <w:numPr>
         <w:ilvl w:val="0"/>
@@ -15267,7 +15743,7 @@
     <w:basedOn w:val="Normal"/>
     <w:link w:val="CodeChar"/>
     <w:qFormat/>
-    <w:rsid w:val="00FE5E72"/>
+    <w:rsid w:val="00EB3ACC"/>
     <w:pPr>
       <w:pBdr>
         <w:top w:val="single" w:sz="4" w:space="4" w:color="auto"/>
@@ -15289,7 +15765,7 @@
     <w:name w:val="Code Char"/>
     <w:basedOn w:val="DefaultParagraphFont"/>
     <w:link w:val="Code"/>
-    <w:rsid w:val="00FE5E72"/>
+    <w:rsid w:val="00EB3ACC"/>
     <w:rPr>
       <w:rFonts w:ascii="Courier New" w:hAnsi="Courier New"/>
       <w:noProof/>
@@ -15302,7 +15778,7 @@
     <w:basedOn w:val="Normal"/>
     <w:link w:val="Normal-NospellcheckChar"/>
     <w:qFormat/>
-    <w:rsid w:val="00FE5E72"/>
+    <w:rsid w:val="00EB3ACC"/>
     <w:rPr>
       <w:noProof/>
     </w:rPr>
@@ -15311,7 +15787,7 @@
     <w:name w:val="Normal-No spellcheck Char"/>
     <w:basedOn w:val="DefaultParagraphFont"/>
     <w:link w:val="Normal-Nospellcheck"/>
-    <w:rsid w:val="00FE5E72"/>
+    <w:rsid w:val="00EB3ACC"/>
     <w:rPr>
       <w:rFonts w:ascii="Arial" w:hAnsi="Arial"/>
       <w:noProof/>
@@ -15322,7 +15798,7 @@
     <w:name w:val="Cisco CX Table | Default"/>
     <w:basedOn w:val="TableNormal"/>
     <w:uiPriority w:val="99"/>
-    <w:rsid w:val="009761EA"/>
+    <w:rsid w:val="00EB3ACC"/>
     <w:pPr>
       <w:spacing w:after="120" w:line="240" w:lineRule="auto"/>
     </w:pPr>
@@ -15391,7 +15867,7 @@
     <w:name w:val="Light Grid Accent 1"/>
     <w:basedOn w:val="TableNormal"/>
     <w:uiPriority w:val="62"/>
-    <w:rsid w:val="00FE5E72"/>
+    <w:rsid w:val="00EB3ACC"/>
     <w:pPr>
       <w:spacing w:after="0" w:line="240" w:lineRule="auto"/>
     </w:pPr>
@@ -15514,7 +15990,7 @@
     <w:name w:val="Grid Table 1 Light Accent 3"/>
     <w:basedOn w:val="TableNormal"/>
     <w:uiPriority w:val="99"/>
-    <w:rsid w:val="008D04A0"/>
+    <w:rsid w:val="00EB3ACC"/>
     <w:pPr>
       <w:spacing w:after="0" w:line="240" w:lineRule="auto"/>
     </w:pPr>
@@ -15572,7 +16048,7 @@
     <w:basedOn w:val="Heading4"/>
     <w:next w:val="Normal"/>
     <w:qFormat/>
-    <w:rsid w:val="00FE5E72"/>
+    <w:rsid w:val="00EB3ACC"/>
     <w:pPr>
       <w:numPr>
         <w:ilvl w:val="0"/>
@@ -15585,7 +16061,7 @@
     <w:basedOn w:val="Heading5"/>
     <w:next w:val="Normal"/>
     <w:qFormat/>
-    <w:rsid w:val="00FE5E72"/>
+    <w:rsid w:val="00EB3ACC"/>
     <w:pPr>
       <w:numPr>
         <w:ilvl w:val="0"/>
@@ -15597,7 +16073,7 @@
     <w:name w:val="Normal-6pt spacing"/>
     <w:basedOn w:val="Normal"/>
     <w:qFormat/>
-    <w:rsid w:val="00861C8A"/>
+    <w:rsid w:val="00EB3ACC"/>
     <w:pPr>
       <w:spacing w:before="120" w:after="120"/>
     </w:pPr>
@@ -15606,7 +16082,7 @@
     <w:name w:val="Boilerplate text"/>
     <w:basedOn w:val="Normal"/>
     <w:qFormat/>
-    <w:rsid w:val="00FE5E72"/>
+    <w:rsid w:val="00EB3ACC"/>
     <w:rPr>
       <w:noProof/>
       <w:color w:val="FF0000"/>
@@ -15616,7 +16092,7 @@
     <w:name w:val="Appendix Heading"/>
     <w:next w:val="Normal"/>
     <w:qFormat/>
-    <w:rsid w:val="00FE5E72"/>
+    <w:rsid w:val="00EB3ACC"/>
     <w:pPr>
       <w:keepNext/>
       <w:pageBreakBefore/>
@@ -15639,7 +16115,7 @@
     <w:name w:val="Grid Table 5 Dark Accent 6"/>
     <w:basedOn w:val="TableNormal"/>
     <w:uiPriority w:val="99"/>
-    <w:rsid w:val="00271FB6"/>
+    <w:rsid w:val="00EB3ACC"/>
     <w:pPr>
       <w:spacing w:after="0" w:line="240" w:lineRule="auto"/>
     </w:pPr>
@@ -15748,7 +16224,7 @@
     <w:uiPriority w:val="99"/>
     <w:semiHidden/>
     <w:qFormat/>
-    <w:rsid w:val="00FE5E72"/>
+    <w:rsid w:val="00EB3ACC"/>
     <w:pPr>
       <w:tabs>
         <w:tab w:val="num" w:pos="360"/>
@@ -15761,7 +16237,7 @@
     <w:name w:val="Caution Char"/>
     <w:basedOn w:val="DefaultParagraphFont"/>
     <w:link w:val="Caution"/>
-    <w:rsid w:val="00AE57F0"/>
+    <w:rsid w:val="00EB3ACC"/>
     <w:rPr>
       <w:rFonts w:ascii="Arial" w:hAnsi="Arial" w:cs="Times New Roman (Body CS)"/>
       <w:sz w:val="20"/>
@@ -15771,7 +16247,7 @@
     <w:name w:val="Timesaver Char"/>
     <w:basedOn w:val="DefaultParagraphFont"/>
     <w:link w:val="Timesaver"/>
-    <w:rsid w:val="00235DD1"/>
+    <w:rsid w:val="00EB3ACC"/>
     <w:rPr>
       <w:rFonts w:ascii="Arial" w:hAnsi="Arial"/>
       <w:sz w:val="20"/>
@@ -15781,7 +16257,7 @@
     <w:name w:val="Tip Char"/>
     <w:basedOn w:val="DefaultParagraphFont"/>
     <w:link w:val="Tip"/>
-    <w:rsid w:val="00235DD1"/>
+    <w:rsid w:val="00EB3ACC"/>
     <w:rPr>
       <w:rFonts w:ascii="Arial" w:hAnsi="Arial"/>
       <w:sz w:val="20"/>
@@ -15791,7 +16267,7 @@
     <w:name w:val="Note Char"/>
     <w:basedOn w:val="DefaultParagraphFont"/>
     <w:link w:val="Note"/>
-    <w:rsid w:val="00235DD1"/>
+    <w:rsid w:val="00EB3ACC"/>
     <w:rPr>
       <w:rFonts w:ascii="Arial" w:hAnsi="Arial"/>
       <w:sz w:val="20"/>
@@ -15803,7 +16279,7 @@
     <w:link w:val="StepsChar"/>
     <w:semiHidden/>
     <w:qFormat/>
-    <w:rsid w:val="00FE5E72"/>
+    <w:rsid w:val="00EB3ACC"/>
     <w:pPr>
       <w:numPr>
         <w:numId w:val="10"/>
@@ -15821,7 +16297,7 @@
     <w:basedOn w:val="DefaultParagraphFont"/>
     <w:link w:val="Steps"/>
     <w:semiHidden/>
-    <w:rsid w:val="00FE5E72"/>
+    <w:rsid w:val="00EB3ACC"/>
     <w:rPr>
       <w:rFonts w:ascii="Arial" w:hAnsi="Arial"/>
       <w:sz w:val="20"/>
@@ -15833,7 +16309,7 @@
     <w:link w:val="FootnoteTextChar"/>
     <w:uiPriority w:val="99"/>
     <w:unhideWhenUsed/>
-    <w:rsid w:val="00FE5E72"/>
+    <w:rsid w:val="00EB3ACC"/>
     <w:rPr>
       <w:szCs w:val="20"/>
     </w:rPr>
@@ -15843,7 +16319,7 @@
     <w:basedOn w:val="DefaultParagraphFont"/>
     <w:link w:val="FootnoteText"/>
     <w:uiPriority w:val="99"/>
-    <w:rsid w:val="00FE5E72"/>
+    <w:rsid w:val="00EB3ACC"/>
     <w:rPr>
       <w:rFonts w:ascii="Arial" w:hAnsi="Arial"/>
       <w:sz w:val="20"/>
@@ -15855,14 +16331,14 @@
     <w:basedOn w:val="DefaultParagraphFont"/>
     <w:uiPriority w:val="99"/>
     <w:unhideWhenUsed/>
-    <w:rsid w:val="00FE5E72"/>
+    <w:rsid w:val="00EB3ACC"/>
     <w:rPr>
       <w:vertAlign w:val="superscript"/>
     </w:rPr>
   </w:style>
   <w:style w:type="paragraph" w:customStyle="1" w:styleId="Table-Contents">
     <w:name w:val="Table-Contents"/>
-    <w:rsid w:val="005A3519"/>
+    <w:rsid w:val="00EB3ACC"/>
     <w:pPr>
       <w:spacing w:before="60" w:after="100" w:line="240" w:lineRule="auto"/>
     </w:pPr>
@@ -15878,7 +16354,7 @@
     <w:uiPriority w:val="99"/>
     <w:semiHidden/>
     <w:unhideWhenUsed/>
-    <w:rsid w:val="00FE5E72"/>
+    <w:rsid w:val="00EB3ACC"/>
     <w:pPr>
       <w:spacing w:before="100" w:beforeAutospacing="1" w:after="100" w:afterAutospacing="1"/>
     </w:pPr>
@@ -15892,7 +16368,7 @@
     <w:name w:val="Step Number"/>
     <w:basedOn w:val="Normal"/>
     <w:semiHidden/>
-    <w:rsid w:val="00FE5E72"/>
+    <w:rsid w:val="00EB3ACC"/>
     <w:pPr>
       <w:numPr>
         <w:numId w:val="11"/>
@@ -15909,7 +16385,7 @@
     <w:name w:val="Table Heading Char"/>
     <w:link w:val="TableHeading"/>
     <w:locked/>
-    <w:rsid w:val="005A3519"/>
+    <w:rsid w:val="00EB3ACC"/>
     <w:rPr>
       <w:rFonts w:ascii="Arial" w:eastAsia="Times New Roman" w:hAnsi="Arial" w:cs="Times New Roman"/>
       <w:b/>
@@ -15922,7 +16398,7 @@
     <w:name w:val="Grid Table 2"/>
     <w:basedOn w:val="TableNormal"/>
     <w:uiPriority w:val="99"/>
-    <w:rsid w:val="00271FB6"/>
+    <w:rsid w:val="00EB3ACC"/>
     <w:pPr>
       <w:spacing w:after="0" w:line="240" w:lineRule="auto"/>
     </w:pPr>
@@ -15997,7 +16473,7 @@
     <w:name w:val="Plain Table 2"/>
     <w:basedOn w:val="TableNormal"/>
     <w:uiPriority w:val="99"/>
-    <w:rsid w:val="00271FB6"/>
+    <w:rsid w:val="00EB3ACC"/>
     <w:pPr>
       <w:spacing w:after="0" w:line="240" w:lineRule="auto"/>
     </w:pPr>
@@ -16077,7 +16553,7 @@
     <w:name w:val="Table Heading 2"/>
     <w:basedOn w:val="TableHeading"/>
     <w:qFormat/>
-    <w:rsid w:val="005A3519"/>
+    <w:rsid w:val="00EB3ACC"/>
     <w:rPr>
       <w:color w:val="1E4471" w:themeColor="text2"/>
     </w:rPr>
@@ -16086,7 +16562,7 @@
     <w:name w:val="Unresolved Mention"/>
     <w:basedOn w:val="DefaultParagraphFont"/>
     <w:uiPriority w:val="99"/>
-    <w:rsid w:val="00FE5E72"/>
+    <w:rsid w:val="00EB3ACC"/>
     <w:rPr>
       <w:color w:val="605E5C"/>
       <w:shd w:val="clear" w:color="auto" w:fill="E1DFDD"/>
@@ -16097,7 +16573,7 @@
     <w:basedOn w:val="Normal"/>
     <w:uiPriority w:val="99"/>
     <w:unhideWhenUsed/>
-    <w:rsid w:val="004D0427"/>
+    <w:rsid w:val="00EB3ACC"/>
     <w:pPr>
       <w:spacing w:after="120"/>
       <w:ind w:left="283"/>
@@ -16109,7 +16585,7 @@
     <w:basedOn w:val="Normal"/>
     <w:uiPriority w:val="99"/>
     <w:unhideWhenUsed/>
-    <w:rsid w:val="004D0427"/>
+    <w:rsid w:val="00EB3ACC"/>
     <w:pPr>
       <w:spacing w:after="120"/>
       <w:ind w:left="566"/>
@@ -16121,7 +16597,7 @@
     <w:basedOn w:val="Normal"/>
     <w:uiPriority w:val="99"/>
     <w:unhideWhenUsed/>
-    <w:rsid w:val="00FD3B8E"/>
+    <w:rsid w:val="00EB3ACC"/>
     <w:pPr>
       <w:ind w:left="283" w:hanging="283"/>
       <w:contextualSpacing/>
@@ -16132,7 +16608,7 @@
     <w:basedOn w:val="Normal-6ptspacing"/>
     <w:link w:val="MacUsersInstructionChar"/>
     <w:qFormat/>
-    <w:rsid w:val="00031CFC"/>
+    <w:rsid w:val="00EB3ACC"/>
     <w:pPr>
       <w:shd w:val="pct10" w:color="auto" w:fill="auto"/>
     </w:pPr>
@@ -16143,7 +16619,7 @@
     <w:next w:val="MacUsersInstruction"/>
     <w:link w:val="MacUsersInstructionsHeaderChar"/>
     <w:qFormat/>
-    <w:rsid w:val="004D1F88"/>
+    <w:rsid w:val="00EB3ACC"/>
     <w:rPr>
       <w:b/>
       <w:color w:val="00BCEB" w:themeColor="accent1"/>
@@ -16153,7 +16629,7 @@
     <w:name w:val="Mac Users Instruction Char"/>
     <w:basedOn w:val="DefaultParagraphFont"/>
     <w:link w:val="MacUsersInstruction"/>
-    <w:rsid w:val="00E74DD7"/>
+    <w:rsid w:val="00EB3ACC"/>
     <w:rPr>
       <w:rFonts w:ascii="Arial" w:hAnsi="Arial"/>
       <w:sz w:val="20"/>
@@ -16164,7 +16640,7 @@
     <w:name w:val="Plain Table 3"/>
     <w:basedOn w:val="TableNormal"/>
     <w:uiPriority w:val="99"/>
-    <w:rsid w:val="0059724D"/>
+    <w:rsid w:val="00EB3ACC"/>
     <w:pPr>
       <w:spacing w:after="0" w:line="240" w:lineRule="auto"/>
     </w:pPr>
@@ -16257,7 +16733,7 @@
     <w:name w:val="Mac Users Instructions Header Char"/>
     <w:basedOn w:val="MacUsersInstructionChar"/>
     <w:link w:val="MacUsersInstructionsHeader"/>
-    <w:rsid w:val="004D1F88"/>
+    <w:rsid w:val="00EB3ACC"/>
     <w:rPr>
       <w:rFonts w:ascii="Arial" w:hAnsi="Arial"/>
       <w:b/>
@@ -16270,7 +16746,7 @@
     <w:name w:val="Plain Table 5"/>
     <w:basedOn w:val="TableNormal"/>
     <w:uiPriority w:val="99"/>
-    <w:rsid w:val="0059724D"/>
+    <w:rsid w:val="00EB3ACC"/>
     <w:pPr>
       <w:spacing w:after="0" w:line="240" w:lineRule="auto"/>
     </w:pPr>
@@ -16391,7 +16867,7 @@
     <w:basedOn w:val="Normal"/>
     <w:uiPriority w:val="99"/>
     <w:unhideWhenUsed/>
-    <w:rsid w:val="009D3D35"/>
+    <w:rsid w:val="00EB3ACC"/>
     <w:pPr>
       <w:tabs>
         <w:tab w:val="num" w:pos="926"/>
@@ -16405,7 +16881,7 @@
     <w:basedOn w:val="Normal"/>
     <w:uiPriority w:val="99"/>
     <w:unhideWhenUsed/>
-    <w:rsid w:val="00861C8A"/>
+    <w:rsid w:val="00EB3ACC"/>
     <w:pPr>
       <w:tabs>
         <w:tab w:val="num" w:pos="1209"/>
@@ -16419,7 +16895,7 @@
     <w:basedOn w:val="Normal"/>
     <w:uiPriority w:val="99"/>
     <w:unhideWhenUsed/>
-    <w:rsid w:val="00861C8A"/>
+    <w:rsid w:val="00EB3ACC"/>
     <w:pPr>
       <w:tabs>
         <w:tab w:val="num" w:pos="1492"/>
@@ -16432,7 +16908,7 @@
     <w:name w:val="Plain Table 1"/>
     <w:basedOn w:val="TableNormal"/>
     <w:uiPriority w:val="99"/>
-    <w:rsid w:val="00FE5E72"/>
+    <w:rsid w:val="00EB3ACC"/>
     <w:pPr>
       <w:spacing w:after="0" w:line="240" w:lineRule="auto"/>
     </w:pPr>
@@ -16495,7 +16971,7 @@
     <w:name w:val="Plain Table 4"/>
     <w:basedOn w:val="TableNormal"/>
     <w:uiPriority w:val="99"/>
-    <w:rsid w:val="00FE5E72"/>
+    <w:rsid w:val="00EB3ACC"/>
     <w:pPr>
       <w:spacing w:after="0" w:line="240" w:lineRule="auto"/>
     </w:pPr>
@@ -16546,7 +17022,7 @@
     <w:uiPriority w:val="99"/>
     <w:semiHidden/>
     <w:unhideWhenUsed/>
-    <w:rsid w:val="000D4FE8"/>
+    <w:rsid w:val="00EB3ACC"/>
     <w:rPr>
       <w:sz w:val="16"/>
       <w:szCs w:val="16"/>
@@ -16558,7 +17034,7 @@
     <w:link w:val="CommentTextChar"/>
     <w:uiPriority w:val="99"/>
     <w:unhideWhenUsed/>
-    <w:rsid w:val="000D4FE8"/>
+    <w:rsid w:val="00EB3ACC"/>
     <w:rPr>
       <w:szCs w:val="20"/>
     </w:rPr>
@@ -16568,7 +17044,7 @@
     <w:basedOn w:val="DefaultParagraphFont"/>
     <w:link w:val="CommentText"/>
     <w:uiPriority w:val="99"/>
-    <w:rsid w:val="000D4FE8"/>
+    <w:rsid w:val="00EB3ACC"/>
     <w:rPr>
       <w:rFonts w:ascii="Arial" w:hAnsi="Arial"/>
       <w:sz w:val="20"/>
@@ -16583,7 +17059,7 @@
     <w:uiPriority w:val="99"/>
     <w:semiHidden/>
     <w:unhideWhenUsed/>
-    <w:rsid w:val="000D4FE8"/>
+    <w:rsid w:val="00EB3ACC"/>
     <w:rPr>
       <w:b/>
       <w:bCs/>
@@ -16595,7 +17071,7 @@
     <w:link w:val="CommentSubject"/>
     <w:uiPriority w:val="99"/>
     <w:semiHidden/>
-    <w:rsid w:val="000D4FE8"/>
+    <w:rsid w:val="00EB3ACC"/>
     <w:rPr>
       <w:rFonts w:ascii="Arial" w:hAnsi="Arial"/>
       <w:b/>
@@ -16609,7 +17085,7 @@
     <w:basedOn w:val="DefaultParagraphFont"/>
     <w:uiPriority w:val="22"/>
     <w:qFormat/>
-    <w:rsid w:val="00772E53"/>
+    <w:rsid w:val="00EB3ACC"/>
     <w:rPr>
       <w:b/>
       <w:bCs/>
@@ -16619,7 +17095,7 @@
     <w:name w:val="Grid Table Light"/>
     <w:basedOn w:val="TableNormal"/>
     <w:uiPriority w:val="99"/>
-    <w:rsid w:val="0059724D"/>
+    <w:rsid w:val="00EB3ACC"/>
     <w:pPr>
       <w:spacing w:after="0" w:line="240" w:lineRule="auto"/>
     </w:pPr>
@@ -16638,7 +17114,7 @@
     <w:name w:val="Cisco CX Tables | Vertical | Default"/>
     <w:basedOn w:val="CiscoCXTableDefault"/>
     <w:uiPriority w:val="99"/>
-    <w:rsid w:val="008E7199"/>
+    <w:rsid w:val="00EB3ACC"/>
     <w:pPr>
       <w:spacing w:after="0"/>
     </w:pPr>
@@ -16696,7 +17172,7 @@
     <w:name w:val="Cisco CX Table | Vertical"/>
     <w:basedOn w:val="CiscoCXTableDefault"/>
     <w:uiPriority w:val="99"/>
-    <w:rsid w:val="00E32D85"/>
+    <w:rsid w:val="00EB3ACC"/>
     <w:pPr>
       <w:spacing w:after="0"/>
     </w:pPr>
@@ -16750,10 +17226,54 @@
     <w:basedOn w:val="ListParagraph"/>
     <w:next w:val="Normal-6ptspacing"/>
     <w:qFormat/>
-    <w:rsid w:val="00AC05EC"/>
+    <w:rsid w:val="00EB3ACC"/>
     <w:pPr>
       <w:numPr>
         <w:numId w:val="47"/>
+      </w:numPr>
+    </w:pPr>
+  </w:style>
+  <w:style w:type="paragraph" w:customStyle="1" w:styleId="StepUn-numbered">
+    <w:name w:val="Step Un-numbered"/>
+    <w:basedOn w:val="StepStyle"/>
+    <w:qFormat/>
+    <w:rsid w:val="00EB3ACC"/>
+    <w:pPr>
+      <w:numPr>
+        <w:numId w:val="51"/>
+      </w:numPr>
+    </w:pPr>
+  </w:style>
+  <w:style w:type="numbering" w:customStyle="1" w:styleId="CurrentList1">
+    <w:name w:val="Current List1"/>
+    <w:uiPriority w:val="99"/>
+    <w:rsid w:val="00EB3ACC"/>
+    <w:pPr>
+      <w:numPr>
+        <w:numId w:val="49"/>
+      </w:numPr>
+    </w:pPr>
+  </w:style>
+  <w:style w:type="numbering" w:styleId="ArticleSection">
+    <w:name w:val="Outline List 3"/>
+    <w:basedOn w:val="NoList"/>
+    <w:uiPriority w:val="99"/>
+    <w:semiHidden/>
+    <w:unhideWhenUsed/>
+    <w:rsid w:val="00EB3ACC"/>
+    <w:pPr>
+      <w:numPr>
+        <w:numId w:val="50"/>
+      </w:numPr>
+    </w:pPr>
+  </w:style>
+  <w:style w:type="numbering" w:customStyle="1" w:styleId="CurrentList2">
+    <w:name w:val="Current List2"/>
+    <w:uiPriority w:val="99"/>
+    <w:rsid w:val="00EB3ACC"/>
+    <w:pPr>
+      <w:numPr>
+        <w:numId w:val="52"/>
       </w:numPr>
     </w:pPr>
   </w:style>
@@ -17244,7 +17764,10 @@
   </w:compat>
   <w:rsids>
     <w:rsidRoot w:val="00A60ACF"/>
+    <w:rsid w:val="009D7DD2"/>
     <w:rsid w:val="00A60ACF"/>
+    <w:rsid w:val="00D62313"/>
+    <w:rsid w:val="00FC028C"/>
   </w:rsids>
   <m:mathPr>
     <m:mathFont m:val="Cambria Math"/>

</xml_diff>